<commit_message>
Doc updated and UI changed
</commit_message>
<xml_diff>
--- a/GraphQL client.docx
+++ b/GraphQL client.docx
@@ -83,6 +83,7 @@
           <w:szCs w:val="28"/>
         </w:rPr>
       </w:pPr>
+      <w:proofErr w:type="spellStart"/>
       <w:r>
         <w:rPr>
           <w:rFonts w:ascii="Amasis MT Pro" w:hAnsi="Amasis MT Pro"/>
@@ -91,7 +92,18 @@
           <w:sz w:val="28"/>
           <w:szCs w:val="28"/>
         </w:rPr>
-        <w:t>npm install @apollo/client</w:t>
+        <w:t>npm</w:t>
+      </w:r>
+      <w:proofErr w:type="spellEnd"/>
+      <w:r>
+        <w:rPr>
+          <w:rFonts w:ascii="Amasis MT Pro" w:hAnsi="Amasis MT Pro"/>
+          <w:b/>
+          <w:bCs/>
+          <w:sz w:val="28"/>
+          <w:szCs w:val="28"/>
+        </w:rPr>
+        <w:t xml:space="preserve"> install @apollo/client</w:t>
       </w:r>
     </w:p>
     <w:p>
@@ -117,7 +129,25 @@
           <w:sz w:val="28"/>
           <w:szCs w:val="28"/>
         </w:rPr>
-        <w:t xml:space="preserve">connect to the graphql server, cache data in case of re-rendering and finally to </w:t>
+        <w:t xml:space="preserve">connect to the </w:t>
+      </w:r>
+      <w:proofErr w:type="spellStart"/>
+      <w:r>
+        <w:rPr>
+          <w:rFonts w:ascii="Amasis MT Pro" w:hAnsi="Amasis MT Pro"/>
+          <w:sz w:val="28"/>
+          <w:szCs w:val="28"/>
+        </w:rPr>
+        <w:t>graphql</w:t>
+      </w:r>
+      <w:proofErr w:type="spellEnd"/>
+      <w:r>
+        <w:rPr>
+          <w:rFonts w:ascii="Amasis MT Pro" w:hAnsi="Amasis MT Pro"/>
+          <w:sz w:val="28"/>
+          <w:szCs w:val="28"/>
+        </w:rPr>
+        <w:t xml:space="preserve"> server, cache data in case of re-rendering and finally to </w:t>
       </w:r>
       <w:r>
         <w:rPr>
@@ -179,6 +209,7 @@
           <w:szCs w:val="28"/>
         </w:rPr>
       </w:pPr>
+      <w:proofErr w:type="spellStart"/>
       <w:r>
         <w:rPr>
           <w:rFonts w:ascii="Amasis MT Pro" w:hAnsi="Amasis MT Pro"/>
@@ -187,15 +218,44 @@
           <w:sz w:val="28"/>
           <w:szCs w:val="28"/>
         </w:rPr>
-        <w:t>ApolloClient:</w:t>
-      </w:r>
-      <w:r>
-        <w:rPr>
-          <w:rFonts w:ascii="Amasis MT Pro" w:hAnsi="Amasis MT Pro"/>
-          <w:sz w:val="28"/>
-          <w:szCs w:val="28"/>
-        </w:rPr>
-        <w:t xml:space="preserve"> Used for connecting client with graphql server</w:t>
+        <w:t>ApolloClient</w:t>
+      </w:r>
+      <w:proofErr w:type="spellEnd"/>
+      <w:r>
+        <w:rPr>
+          <w:rFonts w:ascii="Amasis MT Pro" w:hAnsi="Amasis MT Pro"/>
+          <w:b/>
+          <w:bCs/>
+          <w:sz w:val="28"/>
+          <w:szCs w:val="28"/>
+        </w:rPr>
+        <w:t>:</w:t>
+      </w:r>
+      <w:r>
+        <w:rPr>
+          <w:rFonts w:ascii="Amasis MT Pro" w:hAnsi="Amasis MT Pro"/>
+          <w:sz w:val="28"/>
+          <w:szCs w:val="28"/>
+        </w:rPr>
+        <w:t xml:space="preserve"> Used for connecting client with </w:t>
+      </w:r>
+      <w:proofErr w:type="spellStart"/>
+      <w:r>
+        <w:rPr>
+          <w:rFonts w:ascii="Amasis MT Pro" w:hAnsi="Amasis MT Pro"/>
+          <w:sz w:val="28"/>
+          <w:szCs w:val="28"/>
+        </w:rPr>
+        <w:t>graphql</w:t>
+      </w:r>
+      <w:proofErr w:type="spellEnd"/>
+      <w:r>
+        <w:rPr>
+          <w:rFonts w:ascii="Amasis MT Pro" w:hAnsi="Amasis MT Pro"/>
+          <w:sz w:val="28"/>
+          <w:szCs w:val="28"/>
+        </w:rPr>
+        <w:t xml:space="preserve"> server</w:t>
       </w:r>
       <w:r>
         <w:rPr>
@@ -230,6 +290,7 @@
           <w:szCs w:val="28"/>
         </w:rPr>
       </w:pPr>
+      <w:proofErr w:type="spellStart"/>
       <w:r>
         <w:rPr>
           <w:rFonts w:ascii="Amasis MT Pro" w:hAnsi="Amasis MT Pro"/>
@@ -238,7 +299,18 @@
           <w:sz w:val="28"/>
           <w:szCs w:val="28"/>
         </w:rPr>
-        <w:t>InMemoryCache:</w:t>
+        <w:t>InMemoryCache</w:t>
+      </w:r>
+      <w:proofErr w:type="spellEnd"/>
+      <w:r>
+        <w:rPr>
+          <w:rFonts w:ascii="Amasis MT Pro" w:hAnsi="Amasis MT Pro"/>
+          <w:b/>
+          <w:bCs/>
+          <w:sz w:val="28"/>
+          <w:szCs w:val="28"/>
+        </w:rPr>
+        <w:t>:</w:t>
       </w:r>
       <w:r>
         <w:rPr>
@@ -289,6 +361,7 @@
           <w:szCs w:val="28"/>
         </w:rPr>
       </w:pPr>
+      <w:proofErr w:type="spellStart"/>
       <w:r>
         <w:rPr>
           <w:rFonts w:ascii="Amasis MT Pro" w:hAnsi="Amasis MT Pro"/>
@@ -299,6 +372,7 @@
         </w:rPr>
         <w:t>ApolloProvider</w:t>
       </w:r>
+      <w:proofErr w:type="spellEnd"/>
       <w:r>
         <w:rPr>
           <w:rFonts w:ascii="Amasis MT Pro" w:hAnsi="Amasis MT Pro"/>
@@ -357,6 +431,7 @@
           <w:szCs w:val="28"/>
         </w:rPr>
       </w:pPr>
+      <w:proofErr w:type="spellStart"/>
       <w:r>
         <w:rPr>
           <w:rFonts w:ascii="Amasis MT Pro" w:hAnsi="Amasis MT Pro"/>
@@ -365,7 +440,18 @@
           <w:sz w:val="28"/>
           <w:szCs w:val="28"/>
         </w:rPr>
-        <w:t>useQuery:</w:t>
+        <w:t>useQuery</w:t>
+      </w:r>
+      <w:proofErr w:type="spellEnd"/>
+      <w:r>
+        <w:rPr>
+          <w:rFonts w:ascii="Amasis MT Pro" w:hAnsi="Amasis MT Pro"/>
+          <w:b/>
+          <w:bCs/>
+          <w:sz w:val="28"/>
+          <w:szCs w:val="28"/>
+        </w:rPr>
+        <w:t>:</w:t>
       </w:r>
       <w:r>
         <w:rPr>
@@ -397,7 +483,25 @@
           <w:sz w:val="28"/>
           <w:szCs w:val="28"/>
         </w:rPr>
-        <w:t xml:space="preserve"> so that an API call to the graphql server is made</w:t>
+        <w:t xml:space="preserve"> so that an API call to the </w:t>
+      </w:r>
+      <w:proofErr w:type="spellStart"/>
+      <w:r>
+        <w:rPr>
+          <w:rFonts w:ascii="Amasis MT Pro" w:hAnsi="Amasis MT Pro"/>
+          <w:sz w:val="28"/>
+          <w:szCs w:val="28"/>
+        </w:rPr>
+        <w:t>graphql</w:t>
+      </w:r>
+      <w:proofErr w:type="spellEnd"/>
+      <w:r>
+        <w:rPr>
+          <w:rFonts w:ascii="Amasis MT Pro" w:hAnsi="Amasis MT Pro"/>
+          <w:sz w:val="28"/>
+          <w:szCs w:val="28"/>
+        </w:rPr>
+        <w:t xml:space="preserve"> server is made</w:t>
       </w:r>
       <w:r>
         <w:rPr>
@@ -431,6 +535,7 @@
           <w:szCs w:val="28"/>
         </w:rPr>
       </w:pPr>
+      <w:proofErr w:type="spellStart"/>
       <w:r>
         <w:rPr>
           <w:rFonts w:ascii="Amasis MT Pro" w:hAnsi="Amasis MT Pro"/>
@@ -439,15 +544,96 @@
           <w:sz w:val="28"/>
           <w:szCs w:val="28"/>
         </w:rPr>
-        <w:t xml:space="preserve">useLazyQuery: </w:t>
-      </w:r>
-      <w:r>
-        <w:rPr>
-          <w:rFonts w:ascii="Amasis MT Pro" w:hAnsi="Amasis MT Pro"/>
-          <w:sz w:val="28"/>
-          <w:szCs w:val="28"/>
-        </w:rPr>
-        <w:t>Used to make API call on demand.</w:t>
+        <w:t>useLazyQuery</w:t>
+      </w:r>
+      <w:proofErr w:type="spellEnd"/>
+      <w:r>
+        <w:rPr>
+          <w:rFonts w:ascii="Amasis MT Pro" w:hAnsi="Amasis MT Pro"/>
+          <w:b/>
+          <w:bCs/>
+          <w:sz w:val="28"/>
+          <w:szCs w:val="28"/>
+        </w:rPr>
+        <w:t xml:space="preserve">: </w:t>
+      </w:r>
+      <w:r>
+        <w:rPr>
+          <w:rFonts w:ascii="Amasis MT Pro" w:hAnsi="Amasis MT Pro"/>
+          <w:sz w:val="28"/>
+          <w:szCs w:val="28"/>
+        </w:rPr>
+        <w:t>Used to make API call on demand</w:t>
+      </w:r>
+      <w:r>
+        <w:rPr>
+          <w:rFonts w:ascii="Amasis MT Pro" w:hAnsi="Amasis MT Pro"/>
+          <w:sz w:val="28"/>
+          <w:szCs w:val="28"/>
+        </w:rPr>
+        <w:t xml:space="preserve"> </w:t>
+      </w:r>
+      <w:proofErr w:type="spellStart"/>
+      <w:r>
+        <w:rPr>
+          <w:rFonts w:ascii="Amasis MT Pro" w:hAnsi="Amasis MT Pro"/>
+          <w:sz w:val="28"/>
+          <w:szCs w:val="28"/>
+        </w:rPr>
+        <w:t>i.e</w:t>
+      </w:r>
+      <w:proofErr w:type="spellEnd"/>
+      <w:r>
+        <w:rPr>
+          <w:rFonts w:ascii="Amasis MT Pro" w:hAnsi="Amasis MT Pro"/>
+          <w:sz w:val="28"/>
+          <w:szCs w:val="28"/>
+        </w:rPr>
+        <w:t xml:space="preserve"> on various events like </w:t>
+      </w:r>
+      <w:proofErr w:type="spellStart"/>
+      <w:r>
+        <w:rPr>
+          <w:rFonts w:ascii="Amasis MT Pro" w:hAnsi="Amasis MT Pro"/>
+          <w:sz w:val="28"/>
+          <w:szCs w:val="28"/>
+        </w:rPr>
+        <w:t>onChange</w:t>
+      </w:r>
+      <w:proofErr w:type="spellEnd"/>
+      <w:r>
+        <w:rPr>
+          <w:rFonts w:ascii="Amasis MT Pro" w:hAnsi="Amasis MT Pro"/>
+          <w:sz w:val="28"/>
+          <w:szCs w:val="28"/>
+        </w:rPr>
+        <w:t xml:space="preserve">, </w:t>
+      </w:r>
+      <w:proofErr w:type="spellStart"/>
+      <w:r>
+        <w:rPr>
+          <w:rFonts w:ascii="Amasis MT Pro" w:hAnsi="Amasis MT Pro"/>
+          <w:sz w:val="28"/>
+          <w:szCs w:val="28"/>
+        </w:rPr>
+        <w:t>onClick</w:t>
+      </w:r>
+      <w:proofErr w:type="spellEnd"/>
+      <w:r>
+        <w:rPr>
+          <w:rFonts w:ascii="Amasis MT Pro" w:hAnsi="Amasis MT Pro"/>
+          <w:sz w:val="28"/>
+          <w:szCs w:val="28"/>
+        </w:rPr>
+        <w:t>, etc</w:t>
+      </w:r>
+      <w:r>
+        <w:rPr>
+          <w:rFonts w:ascii="Amasis MT Pro" w:hAnsi="Amasis MT Pro"/>
+          <w:sz w:val="28"/>
+          <w:szCs w:val="28"/>
+        </w:rPr>
+        <w:t>.</w:t>
       </w:r>
     </w:p>
     <w:p>
@@ -473,6 +659,7 @@
           <w:szCs w:val="28"/>
         </w:rPr>
       </w:pPr>
+      <w:proofErr w:type="spellStart"/>
       <w:r>
         <w:rPr>
           <w:rFonts w:ascii="Amasis MT Pro" w:hAnsi="Amasis MT Pro"/>
@@ -481,15 +668,98 @@
           <w:sz w:val="28"/>
           <w:szCs w:val="28"/>
         </w:rPr>
-        <w:t xml:space="preserve">gql: </w:t>
-      </w:r>
-      <w:r>
-        <w:rPr>
-          <w:rFonts w:ascii="Amasis MT Pro" w:hAnsi="Amasis MT Pro"/>
-          <w:sz w:val="28"/>
-          <w:szCs w:val="28"/>
-        </w:rPr>
-        <w:t>Converts the contained string into graphql equivalent query.</w:t>
+        <w:t>useMutation</w:t>
+      </w:r>
+      <w:proofErr w:type="spellEnd"/>
+      <w:r>
+        <w:rPr>
+          <w:rFonts w:ascii="Amasis MT Pro" w:hAnsi="Amasis MT Pro"/>
+          <w:b/>
+          <w:bCs/>
+          <w:sz w:val="28"/>
+          <w:szCs w:val="28"/>
+        </w:rPr>
+        <w:t xml:space="preserve">: </w:t>
+      </w:r>
+      <w:r>
+        <w:rPr>
+          <w:rFonts w:ascii="Amasis MT Pro" w:hAnsi="Amasis MT Pro"/>
+          <w:sz w:val="28"/>
+          <w:szCs w:val="28"/>
+        </w:rPr>
+        <w:t>Used to make mutation queries.</w:t>
+      </w:r>
+    </w:p>
+    <w:p>
+      <w:pPr>
+        <w:pStyle w:val="ListParagraph"/>
+        <w:rPr>
+          <w:rFonts w:ascii="Amasis MT Pro" w:hAnsi="Amasis MT Pro"/>
+          <w:sz w:val="28"/>
+          <w:szCs w:val="28"/>
+        </w:rPr>
+      </w:pPr>
+    </w:p>
+    <w:p>
+      <w:pPr>
+        <w:pStyle w:val="ListParagraph"/>
+        <w:numPr>
+          <w:ilvl w:val="0"/>
+          <w:numId w:val="2"/>
+        </w:numPr>
+        <w:rPr>
+          <w:rFonts w:ascii="Amasis MT Pro" w:hAnsi="Amasis MT Pro"/>
+          <w:sz w:val="28"/>
+          <w:szCs w:val="28"/>
+        </w:rPr>
+      </w:pPr>
+      <w:proofErr w:type="spellStart"/>
+      <w:r>
+        <w:rPr>
+          <w:rFonts w:ascii="Amasis MT Pro" w:hAnsi="Amasis MT Pro"/>
+          <w:b/>
+          <w:bCs/>
+          <w:sz w:val="28"/>
+          <w:szCs w:val="28"/>
+        </w:rPr>
+        <w:t>gql</w:t>
+      </w:r>
+      <w:proofErr w:type="spellEnd"/>
+      <w:r>
+        <w:rPr>
+          <w:rFonts w:ascii="Amasis MT Pro" w:hAnsi="Amasis MT Pro"/>
+          <w:b/>
+          <w:bCs/>
+          <w:sz w:val="28"/>
+          <w:szCs w:val="28"/>
+        </w:rPr>
+        <w:t xml:space="preserve">: </w:t>
+      </w:r>
+      <w:r>
+        <w:rPr>
+          <w:rFonts w:ascii="Amasis MT Pro" w:hAnsi="Amasis MT Pro"/>
+          <w:sz w:val="28"/>
+          <w:szCs w:val="28"/>
+        </w:rPr>
+        <w:t xml:space="preserve">Converts the contained string into </w:t>
+      </w:r>
+      <w:proofErr w:type="spellStart"/>
+      <w:r>
+        <w:rPr>
+          <w:rFonts w:ascii="Amasis MT Pro" w:hAnsi="Amasis MT Pro"/>
+          <w:sz w:val="28"/>
+          <w:szCs w:val="28"/>
+        </w:rPr>
+        <w:t>graphql</w:t>
+      </w:r>
+      <w:proofErr w:type="spellEnd"/>
+      <w:r>
+        <w:rPr>
+          <w:rFonts w:ascii="Amasis MT Pro" w:hAnsi="Amasis MT Pro"/>
+          <w:sz w:val="28"/>
+          <w:szCs w:val="28"/>
+        </w:rPr>
+        <w:t xml:space="preserve"> equivalent query.</w:t>
       </w:r>
       <w:r>
         <w:rPr>
@@ -532,71 +802,191 @@
           <w:sz w:val="28"/>
           <w:szCs w:val="28"/>
         </w:rPr>
-        <w:t>We need to instantiate an object of ApolloClient class.</w:t>
-      </w:r>
-    </w:p>
-    <w:p>
-      <w:pPr>
-        <w:pStyle w:val="ListParagraph"/>
-        <w:rPr>
-          <w:rFonts w:ascii="Amasis MT Pro" w:hAnsi="Amasis MT Pro"/>
-          <w:sz w:val="28"/>
-          <w:szCs w:val="28"/>
-        </w:rPr>
-      </w:pPr>
-    </w:p>
-    <w:p>
-      <w:pPr>
-        <w:pStyle w:val="ListParagraph"/>
-        <w:rPr>
-          <w:rFonts w:ascii="Amasis MT Pro" w:hAnsi="Amasis MT Pro"/>
-          <w:sz w:val="28"/>
-          <w:szCs w:val="28"/>
-        </w:rPr>
-      </w:pPr>
-      <w:r>
-        <w:rPr>
-          <w:rFonts w:ascii="Amasis MT Pro" w:hAnsi="Amasis MT Pro"/>
-          <w:sz w:val="28"/>
-          <w:szCs w:val="28"/>
-        </w:rPr>
-        <w:t>const client = new ApolloClient({</w:t>
-      </w:r>
-    </w:p>
-    <w:p>
-      <w:pPr>
-        <w:pStyle w:val="ListParagraph"/>
-        <w:rPr>
-          <w:rFonts w:ascii="Amasis MT Pro" w:hAnsi="Amasis MT Pro"/>
-          <w:sz w:val="28"/>
-          <w:szCs w:val="28"/>
-        </w:rPr>
-      </w:pPr>
-      <w:r>
-        <w:rPr>
-          <w:rFonts w:ascii="Amasis MT Pro" w:hAnsi="Amasis MT Pro"/>
-          <w:sz w:val="28"/>
-          <w:szCs w:val="28"/>
-        </w:rPr>
-        <w:t xml:space="preserve">    cache: new InMemoryCache(),</w:t>
-      </w:r>
-    </w:p>
-    <w:p>
-      <w:pPr>
-        <w:pStyle w:val="ListParagraph"/>
-        <w:rPr>
-          <w:rFonts w:ascii="Amasis MT Pro" w:hAnsi="Amasis MT Pro"/>
-          <w:sz w:val="28"/>
-          <w:szCs w:val="28"/>
-        </w:rPr>
-      </w:pPr>
-      <w:r>
-        <w:rPr>
-          <w:rFonts w:ascii="Amasis MT Pro" w:hAnsi="Amasis MT Pro"/>
-          <w:sz w:val="28"/>
-          <w:szCs w:val="28"/>
-        </w:rPr>
-        <w:t xml:space="preserve">    uri: "http://localhost:4000/graphql"</w:t>
+        <w:t xml:space="preserve">We need to instantiate an object of </w:t>
+      </w:r>
+      <w:proofErr w:type="spellStart"/>
+      <w:r>
+        <w:rPr>
+          <w:rFonts w:ascii="Amasis MT Pro" w:hAnsi="Amasis MT Pro"/>
+          <w:sz w:val="28"/>
+          <w:szCs w:val="28"/>
+        </w:rPr>
+        <w:t>ApolloClient</w:t>
+      </w:r>
+      <w:proofErr w:type="spellEnd"/>
+      <w:r>
+        <w:rPr>
+          <w:rFonts w:ascii="Amasis MT Pro" w:hAnsi="Amasis MT Pro"/>
+          <w:sz w:val="28"/>
+          <w:szCs w:val="28"/>
+        </w:rPr>
+        <w:t xml:space="preserve"> class.</w:t>
+      </w:r>
+    </w:p>
+    <w:p>
+      <w:pPr>
+        <w:pStyle w:val="ListParagraph"/>
+        <w:rPr>
+          <w:rFonts w:ascii="Amasis MT Pro" w:hAnsi="Amasis MT Pro"/>
+          <w:sz w:val="28"/>
+          <w:szCs w:val="28"/>
+        </w:rPr>
+      </w:pPr>
+    </w:p>
+    <w:p>
+      <w:pPr>
+        <w:pStyle w:val="ListParagraph"/>
+        <w:rPr>
+          <w:rFonts w:ascii="Amasis MT Pro" w:hAnsi="Amasis MT Pro"/>
+          <w:sz w:val="28"/>
+          <w:szCs w:val="28"/>
+        </w:rPr>
+      </w:pPr>
+      <w:proofErr w:type="spellStart"/>
+      <w:r>
+        <w:rPr>
+          <w:rFonts w:ascii="Amasis MT Pro" w:hAnsi="Amasis MT Pro"/>
+          <w:sz w:val="28"/>
+          <w:szCs w:val="28"/>
+        </w:rPr>
+        <w:t>const</w:t>
+      </w:r>
+      <w:proofErr w:type="spellEnd"/>
+      <w:r>
+        <w:rPr>
+          <w:rFonts w:ascii="Amasis MT Pro" w:hAnsi="Amasis MT Pro"/>
+          <w:sz w:val="28"/>
+          <w:szCs w:val="28"/>
+        </w:rPr>
+        <w:t xml:space="preserve"> client = new </w:t>
+      </w:r>
+      <w:proofErr w:type="spellStart"/>
+      <w:proofErr w:type="gramStart"/>
+      <w:r>
+        <w:rPr>
+          <w:rFonts w:ascii="Amasis MT Pro" w:hAnsi="Amasis MT Pro"/>
+          <w:sz w:val="28"/>
+          <w:szCs w:val="28"/>
+        </w:rPr>
+        <w:t>ApolloClient</w:t>
+      </w:r>
+      <w:proofErr w:type="spellEnd"/>
+      <w:r>
+        <w:rPr>
+          <w:rFonts w:ascii="Amasis MT Pro" w:hAnsi="Amasis MT Pro"/>
+          <w:sz w:val="28"/>
+          <w:szCs w:val="28"/>
+        </w:rPr>
+        <w:t>(</w:t>
+      </w:r>
+      <w:proofErr w:type="gramEnd"/>
+      <w:r>
+        <w:rPr>
+          <w:rFonts w:ascii="Amasis MT Pro" w:hAnsi="Amasis MT Pro"/>
+          <w:sz w:val="28"/>
+          <w:szCs w:val="28"/>
+        </w:rPr>
+        <w:t>{</w:t>
+      </w:r>
+    </w:p>
+    <w:p>
+      <w:pPr>
+        <w:pStyle w:val="ListParagraph"/>
+        <w:rPr>
+          <w:rFonts w:ascii="Amasis MT Pro" w:hAnsi="Amasis MT Pro"/>
+          <w:sz w:val="28"/>
+          <w:szCs w:val="28"/>
+        </w:rPr>
+      </w:pPr>
+      <w:r>
+        <w:rPr>
+          <w:rFonts w:ascii="Amasis MT Pro" w:hAnsi="Amasis MT Pro"/>
+          <w:sz w:val="28"/>
+          <w:szCs w:val="28"/>
+        </w:rPr>
+        <w:t xml:space="preserve">    cache: new </w:t>
+      </w:r>
+      <w:proofErr w:type="spellStart"/>
+      <w:proofErr w:type="gramStart"/>
+      <w:r>
+        <w:rPr>
+          <w:rFonts w:ascii="Amasis MT Pro" w:hAnsi="Amasis MT Pro"/>
+          <w:sz w:val="28"/>
+          <w:szCs w:val="28"/>
+        </w:rPr>
+        <w:t>InMemoryCache</w:t>
+      </w:r>
+      <w:proofErr w:type="spellEnd"/>
+      <w:r>
+        <w:rPr>
+          <w:rFonts w:ascii="Amasis MT Pro" w:hAnsi="Amasis MT Pro"/>
+          <w:sz w:val="28"/>
+          <w:szCs w:val="28"/>
+        </w:rPr>
+        <w:t>(</w:t>
+      </w:r>
+      <w:proofErr w:type="gramEnd"/>
+      <w:r>
+        <w:rPr>
+          <w:rFonts w:ascii="Amasis MT Pro" w:hAnsi="Amasis MT Pro"/>
+          <w:sz w:val="28"/>
+          <w:szCs w:val="28"/>
+        </w:rPr>
+        <w:t>),</w:t>
+      </w:r>
+    </w:p>
+    <w:p>
+      <w:pPr>
+        <w:pStyle w:val="ListParagraph"/>
+        <w:rPr>
+          <w:rFonts w:ascii="Amasis MT Pro" w:hAnsi="Amasis MT Pro"/>
+          <w:sz w:val="28"/>
+          <w:szCs w:val="28"/>
+        </w:rPr>
+      </w:pPr>
+      <w:r>
+        <w:rPr>
+          <w:rFonts w:ascii="Amasis MT Pro" w:hAnsi="Amasis MT Pro"/>
+          <w:sz w:val="28"/>
+          <w:szCs w:val="28"/>
+        </w:rPr>
+        <w:t xml:space="preserve">    </w:t>
+      </w:r>
+      <w:proofErr w:type="spellStart"/>
+      <w:r>
+        <w:rPr>
+          <w:rFonts w:ascii="Amasis MT Pro" w:hAnsi="Amasis MT Pro"/>
+          <w:sz w:val="28"/>
+          <w:szCs w:val="28"/>
+        </w:rPr>
+        <w:t>uri</w:t>
+      </w:r>
+      <w:proofErr w:type="spellEnd"/>
+      <w:r>
+        <w:rPr>
+          <w:rFonts w:ascii="Amasis MT Pro" w:hAnsi="Amasis MT Pro"/>
+          <w:sz w:val="28"/>
+          <w:szCs w:val="28"/>
+        </w:rPr>
+        <w:t>: "http://localhost:4000/</w:t>
+      </w:r>
+      <w:proofErr w:type="spellStart"/>
+      <w:r>
+        <w:rPr>
+          <w:rFonts w:ascii="Amasis MT Pro" w:hAnsi="Amasis MT Pro"/>
+          <w:sz w:val="28"/>
+          <w:szCs w:val="28"/>
+        </w:rPr>
+        <w:t>graphql</w:t>
+      </w:r>
+      <w:proofErr w:type="spellEnd"/>
+      <w:r>
+        <w:rPr>
+          <w:rFonts w:ascii="Amasis MT Pro" w:hAnsi="Amasis MT Pro"/>
+          <w:sz w:val="28"/>
+          <w:szCs w:val="28"/>
+        </w:rPr>
+        <w:t>"</w:t>
       </w:r>
     </w:p>
     <w:p>
@@ -690,6 +1080,7 @@
           <w:szCs w:val="28"/>
         </w:rPr>
       </w:pPr>
+      <w:proofErr w:type="spellStart"/>
       <w:r>
         <w:rPr>
           <w:rFonts w:ascii="Amasis MT Pro" w:hAnsi="Amasis MT Pro"/>
@@ -698,36 +1089,9 @@
           <w:sz w:val="28"/>
           <w:szCs w:val="28"/>
         </w:rPr>
-        <w:t>uri:</w:t>
-      </w:r>
-      <w:r>
-        <w:rPr>
-          <w:rFonts w:ascii="Amasis MT Pro" w:hAnsi="Amasis MT Pro"/>
-          <w:sz w:val="28"/>
-          <w:szCs w:val="28"/>
-        </w:rPr>
-        <w:t xml:space="preserve"> path of graphql server </w:t>
-      </w:r>
-    </w:p>
-    <w:p>
-      <w:pPr>
-        <w:pStyle w:val="ListParagraph"/>
-        <w:rPr>
-          <w:rFonts w:ascii="Amasis MT Pro" w:hAnsi="Amasis MT Pro"/>
-          <w:sz w:val="28"/>
-          <w:szCs w:val="28"/>
-        </w:rPr>
-      </w:pPr>
-    </w:p>
-    <w:p>
-      <w:pPr>
-        <w:pStyle w:val="ListParagraph"/>
-        <w:rPr>
-          <w:rFonts w:ascii="Amasis MT Pro" w:hAnsi="Amasis MT Pro"/>
-          <w:sz w:val="28"/>
-          <w:szCs w:val="28"/>
-        </w:rPr>
-      </w:pPr>
+        <w:t>uri</w:t>
+      </w:r>
+      <w:proofErr w:type="spellEnd"/>
       <w:r>
         <w:rPr>
           <w:rFonts w:ascii="Amasis MT Pro" w:hAnsi="Amasis MT Pro"/>
@@ -736,6 +1100,63 @@
           <w:sz w:val="28"/>
           <w:szCs w:val="28"/>
         </w:rPr>
+        <w:t>:</w:t>
+      </w:r>
+      <w:r>
+        <w:rPr>
+          <w:rFonts w:ascii="Amasis MT Pro" w:hAnsi="Amasis MT Pro"/>
+          <w:sz w:val="28"/>
+          <w:szCs w:val="28"/>
+        </w:rPr>
+        <w:t xml:space="preserve"> path of </w:t>
+      </w:r>
+      <w:proofErr w:type="spellStart"/>
+      <w:r>
+        <w:rPr>
+          <w:rFonts w:ascii="Amasis MT Pro" w:hAnsi="Amasis MT Pro"/>
+          <w:sz w:val="28"/>
+          <w:szCs w:val="28"/>
+        </w:rPr>
+        <w:t>graphql</w:t>
+      </w:r>
+      <w:proofErr w:type="spellEnd"/>
+      <w:r>
+        <w:rPr>
+          <w:rFonts w:ascii="Amasis MT Pro" w:hAnsi="Amasis MT Pro"/>
+          <w:sz w:val="28"/>
+          <w:szCs w:val="28"/>
+        </w:rPr>
+        <w:t xml:space="preserve"> server </w:t>
+      </w:r>
+    </w:p>
+    <w:p>
+      <w:pPr>
+        <w:pStyle w:val="ListParagraph"/>
+        <w:rPr>
+          <w:rFonts w:ascii="Amasis MT Pro" w:hAnsi="Amasis MT Pro"/>
+          <w:sz w:val="28"/>
+          <w:szCs w:val="28"/>
+        </w:rPr>
+      </w:pPr>
+    </w:p>
+    <w:p>
+      <w:pPr>
+        <w:pStyle w:val="ListParagraph"/>
+        <w:rPr>
+          <w:rFonts w:ascii="Amasis MT Pro" w:hAnsi="Amasis MT Pro"/>
+          <w:sz w:val="28"/>
+          <w:szCs w:val="28"/>
+        </w:rPr>
+      </w:pPr>
+      <w:r>
+        <w:rPr>
+          <w:rFonts w:ascii="Amasis MT Pro" w:hAnsi="Amasis MT Pro"/>
+          <w:b/>
+          <w:bCs/>
+          <w:sz w:val="28"/>
+          <w:szCs w:val="28"/>
+        </w:rPr>
+        <w:lastRenderedPageBreak/>
         <w:t>Note:</w:t>
       </w:r>
       <w:r>
@@ -744,7 +1165,79 @@
           <w:sz w:val="28"/>
           <w:szCs w:val="28"/>
         </w:rPr>
-        <w:t xml:space="preserve"> uri will end with /graphql since the graphql server always serves the data on /graphql.</w:t>
+        <w:t xml:space="preserve"> </w:t>
+      </w:r>
+      <w:proofErr w:type="spellStart"/>
+      <w:r>
+        <w:rPr>
+          <w:rFonts w:ascii="Amasis MT Pro" w:hAnsi="Amasis MT Pro"/>
+          <w:sz w:val="28"/>
+          <w:szCs w:val="28"/>
+        </w:rPr>
+        <w:t>uri</w:t>
+      </w:r>
+      <w:proofErr w:type="spellEnd"/>
+      <w:r>
+        <w:rPr>
+          <w:rFonts w:ascii="Amasis MT Pro" w:hAnsi="Amasis MT Pro"/>
+          <w:sz w:val="28"/>
+          <w:szCs w:val="28"/>
+        </w:rPr>
+        <w:t xml:space="preserve"> will end with /</w:t>
+      </w:r>
+      <w:proofErr w:type="spellStart"/>
+      <w:r>
+        <w:rPr>
+          <w:rFonts w:ascii="Amasis MT Pro" w:hAnsi="Amasis MT Pro"/>
+          <w:sz w:val="28"/>
+          <w:szCs w:val="28"/>
+        </w:rPr>
+        <w:t>graphql</w:t>
+      </w:r>
+      <w:proofErr w:type="spellEnd"/>
+      <w:r>
+        <w:rPr>
+          <w:rFonts w:ascii="Amasis MT Pro" w:hAnsi="Amasis MT Pro"/>
+          <w:sz w:val="28"/>
+          <w:szCs w:val="28"/>
+        </w:rPr>
+        <w:t xml:space="preserve"> since the </w:t>
+      </w:r>
+      <w:proofErr w:type="spellStart"/>
+      <w:r>
+        <w:rPr>
+          <w:rFonts w:ascii="Amasis MT Pro" w:hAnsi="Amasis MT Pro"/>
+          <w:sz w:val="28"/>
+          <w:szCs w:val="28"/>
+        </w:rPr>
+        <w:t>graphql</w:t>
+      </w:r>
+      <w:proofErr w:type="spellEnd"/>
+      <w:r>
+        <w:rPr>
+          <w:rFonts w:ascii="Amasis MT Pro" w:hAnsi="Amasis MT Pro"/>
+          <w:sz w:val="28"/>
+          <w:szCs w:val="28"/>
+        </w:rPr>
+        <w:t xml:space="preserve"> server always serves the data on /</w:t>
+      </w:r>
+      <w:proofErr w:type="spellStart"/>
+      <w:r>
+        <w:rPr>
+          <w:rFonts w:ascii="Amasis MT Pro" w:hAnsi="Amasis MT Pro"/>
+          <w:sz w:val="28"/>
+          <w:szCs w:val="28"/>
+        </w:rPr>
+        <w:t>graphql</w:t>
+      </w:r>
+      <w:proofErr w:type="spellEnd"/>
+      <w:r>
+        <w:rPr>
+          <w:rFonts w:ascii="Amasis MT Pro" w:hAnsi="Amasis MT Pro"/>
+          <w:sz w:val="28"/>
+          <w:szCs w:val="28"/>
+        </w:rPr>
+        <w:t>.</w:t>
       </w:r>
     </w:p>
     <w:p>
@@ -775,8 +1268,43 @@
           <w:sz w:val="28"/>
           <w:szCs w:val="28"/>
         </w:rPr>
-        <w:lastRenderedPageBreak/>
-        <w:t>Wrap the highest-level component with ApolloClient and pass client as a prop to ApolloClient.</w:t>
+        <w:t xml:space="preserve">Wrap the highest-level component with </w:t>
+      </w:r>
+      <w:proofErr w:type="spellStart"/>
+      <w:r>
+        <w:rPr>
+          <w:rFonts w:ascii="Amasis MT Pro" w:hAnsi="Amasis MT Pro"/>
+          <w:sz w:val="28"/>
+          <w:szCs w:val="28"/>
+        </w:rPr>
+        <w:t>ApolloClient</w:t>
+      </w:r>
+      <w:proofErr w:type="spellEnd"/>
+      <w:r>
+        <w:rPr>
+          <w:rFonts w:ascii="Amasis MT Pro" w:hAnsi="Amasis MT Pro"/>
+          <w:sz w:val="28"/>
+          <w:szCs w:val="28"/>
+        </w:rPr>
+        <w:t xml:space="preserve"> and pass client as a prop to </w:t>
+      </w:r>
+      <w:proofErr w:type="spellStart"/>
+      <w:r>
+        <w:rPr>
+          <w:rFonts w:ascii="Amasis MT Pro" w:hAnsi="Amasis MT Pro"/>
+          <w:sz w:val="28"/>
+          <w:szCs w:val="28"/>
+        </w:rPr>
+        <w:t>ApolloClient</w:t>
+      </w:r>
+      <w:proofErr w:type="spellEnd"/>
+      <w:r>
+        <w:rPr>
+          <w:rFonts w:ascii="Amasis MT Pro" w:hAnsi="Amasis MT Pro"/>
+          <w:sz w:val="28"/>
+          <w:szCs w:val="28"/>
+        </w:rPr>
+        <w:t>.</w:t>
       </w:r>
     </w:p>
     <w:p>
@@ -814,7 +1342,25 @@
           <w:sz w:val="28"/>
           <w:szCs w:val="28"/>
         </w:rPr>
-        <w:t>&lt;ApolloProvider client={client}&gt;</w:t>
+        <w:t>&lt;</w:t>
+      </w:r>
+      <w:proofErr w:type="spellStart"/>
+      <w:r>
+        <w:rPr>
+          <w:rFonts w:ascii="Amasis MT Pro" w:hAnsi="Amasis MT Pro"/>
+          <w:sz w:val="28"/>
+          <w:szCs w:val="28"/>
+        </w:rPr>
+        <w:t>ApolloProvider</w:t>
+      </w:r>
+      <w:proofErr w:type="spellEnd"/>
+      <w:r>
+        <w:rPr>
+          <w:rFonts w:ascii="Amasis MT Pro" w:hAnsi="Amasis MT Pro"/>
+          <w:sz w:val="28"/>
+          <w:szCs w:val="28"/>
+        </w:rPr>
+        <w:t xml:space="preserve"> client={client}&gt;</w:t>
       </w:r>
     </w:p>
     <w:p>
@@ -883,7 +1429,25 @@
           <w:sz w:val="28"/>
           <w:szCs w:val="28"/>
         </w:rPr>
-        <w:t>&lt;/ApolloProvider&gt;</w:t>
+        <w:t>&lt;/</w:t>
+      </w:r>
+      <w:proofErr w:type="spellStart"/>
+      <w:r>
+        <w:rPr>
+          <w:rFonts w:ascii="Amasis MT Pro" w:hAnsi="Amasis MT Pro"/>
+          <w:sz w:val="28"/>
+          <w:szCs w:val="28"/>
+        </w:rPr>
+        <w:t>ApolloProvider</w:t>
+      </w:r>
+      <w:proofErr w:type="spellEnd"/>
+      <w:r>
+        <w:rPr>
+          <w:rFonts w:ascii="Amasis MT Pro" w:hAnsi="Amasis MT Pro"/>
+          <w:sz w:val="28"/>
+          <w:szCs w:val="28"/>
+        </w:rPr>
+        <w:t>&gt;</w:t>
       </w:r>
     </w:p>
     <w:p>
@@ -915,7 +1479,43 @@
           <w:sz w:val="28"/>
           <w:szCs w:val="28"/>
         </w:rPr>
-        <w:t>We can now make api calls using our graphql client.</w:t>
+        <w:t xml:space="preserve">We can now make </w:t>
+      </w:r>
+      <w:proofErr w:type="spellStart"/>
+      <w:r>
+        <w:rPr>
+          <w:rFonts w:ascii="Amasis MT Pro" w:hAnsi="Amasis MT Pro"/>
+          <w:sz w:val="28"/>
+          <w:szCs w:val="28"/>
+        </w:rPr>
+        <w:t>api</w:t>
+      </w:r>
+      <w:proofErr w:type="spellEnd"/>
+      <w:r>
+        <w:rPr>
+          <w:rFonts w:ascii="Amasis MT Pro" w:hAnsi="Amasis MT Pro"/>
+          <w:sz w:val="28"/>
+          <w:szCs w:val="28"/>
+        </w:rPr>
+        <w:t xml:space="preserve"> calls using our </w:t>
+      </w:r>
+      <w:proofErr w:type="spellStart"/>
+      <w:r>
+        <w:rPr>
+          <w:rFonts w:ascii="Amasis MT Pro" w:hAnsi="Amasis MT Pro"/>
+          <w:sz w:val="28"/>
+          <w:szCs w:val="28"/>
+        </w:rPr>
+        <w:t>graphql</w:t>
+      </w:r>
+      <w:proofErr w:type="spellEnd"/>
+      <w:r>
+        <w:rPr>
+          <w:rFonts w:ascii="Amasis MT Pro" w:hAnsi="Amasis MT Pro"/>
+          <w:sz w:val="28"/>
+          <w:szCs w:val="28"/>
+        </w:rPr>
+        <w:t xml:space="preserve"> client.</w:t>
       </w:r>
       <w:r>
         <w:rPr>
@@ -925,6 +1525,7 @@
         </w:rPr>
         <w:t xml:space="preserve"> For that we should import </w:t>
       </w:r>
+      <w:proofErr w:type="spellStart"/>
       <w:r>
         <w:rPr>
           <w:rFonts w:ascii="Amasis MT Pro" w:hAnsi="Amasis MT Pro"/>
@@ -935,6 +1536,7 @@
         </w:rPr>
         <w:t>useQuery</w:t>
       </w:r>
+      <w:proofErr w:type="spellEnd"/>
       <w:r>
         <w:rPr>
           <w:rFonts w:ascii="Amasis MT Pro" w:hAnsi="Amasis MT Pro"/>
@@ -943,6 +1545,7 @@
         </w:rPr>
         <w:t xml:space="preserve"> and </w:t>
       </w:r>
+      <w:proofErr w:type="spellStart"/>
       <w:r>
         <w:rPr>
           <w:rFonts w:ascii="Amasis MT Pro" w:hAnsi="Amasis MT Pro"/>
@@ -953,6 +1556,7 @@
         </w:rPr>
         <w:t>gql</w:t>
       </w:r>
+      <w:proofErr w:type="spellEnd"/>
       <w:r>
         <w:rPr>
           <w:rFonts w:ascii="Amasis MT Pro" w:hAnsi="Amasis MT Pro"/>
@@ -1002,31 +1606,77 @@
           <w:szCs w:val="28"/>
         </w:rPr>
       </w:pPr>
-      <w:r>
-        <w:rPr>
-          <w:rFonts w:ascii="Amasis MT Pro" w:hAnsi="Amasis MT Pro"/>
-          <w:sz w:val="28"/>
-          <w:szCs w:val="28"/>
-        </w:rPr>
-        <w:t>const QUERY_LIST_OF_USERS = gql`</w:t>
-      </w:r>
-    </w:p>
-    <w:p>
-      <w:pPr>
-        <w:pStyle w:val="ListParagraph"/>
-        <w:rPr>
-          <w:rFonts w:ascii="Amasis MT Pro" w:hAnsi="Amasis MT Pro"/>
-          <w:sz w:val="28"/>
-          <w:szCs w:val="28"/>
-        </w:rPr>
-      </w:pPr>
-      <w:r>
-        <w:rPr>
-          <w:rFonts w:ascii="Amasis MT Pro" w:hAnsi="Amasis MT Pro"/>
-          <w:sz w:val="28"/>
-          <w:szCs w:val="28"/>
-        </w:rPr>
-        <w:t xml:space="preserve">    query GetAllUsers {</w:t>
+      <w:proofErr w:type="spellStart"/>
+      <w:r>
+        <w:rPr>
+          <w:rFonts w:ascii="Amasis MT Pro" w:hAnsi="Amasis MT Pro"/>
+          <w:sz w:val="28"/>
+          <w:szCs w:val="28"/>
+        </w:rPr>
+        <w:t>const</w:t>
+      </w:r>
+      <w:proofErr w:type="spellEnd"/>
+      <w:r>
+        <w:rPr>
+          <w:rFonts w:ascii="Amasis MT Pro" w:hAnsi="Amasis MT Pro"/>
+          <w:sz w:val="28"/>
+          <w:szCs w:val="28"/>
+        </w:rPr>
+        <w:t xml:space="preserve"> QUERY_LIST_OF_USERS = </w:t>
+      </w:r>
+      <w:proofErr w:type="spellStart"/>
+      <w:r>
+        <w:rPr>
+          <w:rFonts w:ascii="Amasis MT Pro" w:hAnsi="Amasis MT Pro"/>
+          <w:sz w:val="28"/>
+          <w:szCs w:val="28"/>
+        </w:rPr>
+        <w:t>gql</w:t>
+      </w:r>
+      <w:proofErr w:type="spellEnd"/>
+      <w:r>
+        <w:rPr>
+          <w:rFonts w:ascii="Amasis MT Pro" w:hAnsi="Amasis MT Pro"/>
+          <w:sz w:val="28"/>
+          <w:szCs w:val="28"/>
+        </w:rPr>
+        <w:t>`</w:t>
+      </w:r>
+    </w:p>
+    <w:p>
+      <w:pPr>
+        <w:pStyle w:val="ListParagraph"/>
+        <w:rPr>
+          <w:rFonts w:ascii="Amasis MT Pro" w:hAnsi="Amasis MT Pro"/>
+          <w:sz w:val="28"/>
+          <w:szCs w:val="28"/>
+        </w:rPr>
+      </w:pPr>
+      <w:r>
+        <w:rPr>
+          <w:rFonts w:ascii="Amasis MT Pro" w:hAnsi="Amasis MT Pro"/>
+          <w:sz w:val="28"/>
+          <w:szCs w:val="28"/>
+        </w:rPr>
+        <w:t xml:space="preserve">    query </w:t>
+      </w:r>
+      <w:proofErr w:type="spellStart"/>
+      <w:r>
+        <w:rPr>
+          <w:rFonts w:ascii="Amasis MT Pro" w:hAnsi="Amasis MT Pro"/>
+          <w:sz w:val="28"/>
+          <w:szCs w:val="28"/>
+        </w:rPr>
+        <w:t>GetAllUsers</w:t>
+      </w:r>
+      <w:proofErr w:type="spellEnd"/>
+      <w:r>
+        <w:rPr>
+          <w:rFonts w:ascii="Amasis MT Pro" w:hAnsi="Amasis MT Pro"/>
+          <w:sz w:val="28"/>
+          <w:szCs w:val="28"/>
+        </w:rPr>
+        <w:t xml:space="preserve"> {</w:t>
       </w:r>
     </w:p>
     <w:p>
@@ -1218,7 +1868,43 @@
           <w:sz w:val="28"/>
           <w:szCs w:val="28"/>
         </w:rPr>
-        <w:t>According to graphql standard, variable name of the graphql query should be in caps and space should be replaced with underscore.</w:t>
+        <w:t xml:space="preserve">According to </w:t>
+      </w:r>
+      <w:proofErr w:type="spellStart"/>
+      <w:r>
+        <w:rPr>
+          <w:rFonts w:ascii="Amasis MT Pro" w:hAnsi="Amasis MT Pro"/>
+          <w:sz w:val="28"/>
+          <w:szCs w:val="28"/>
+        </w:rPr>
+        <w:t>graphql</w:t>
+      </w:r>
+      <w:proofErr w:type="spellEnd"/>
+      <w:r>
+        <w:rPr>
+          <w:rFonts w:ascii="Amasis MT Pro" w:hAnsi="Amasis MT Pro"/>
+          <w:sz w:val="28"/>
+          <w:szCs w:val="28"/>
+        </w:rPr>
+        <w:t xml:space="preserve"> standard, variable name of the </w:t>
+      </w:r>
+      <w:proofErr w:type="spellStart"/>
+      <w:r>
+        <w:rPr>
+          <w:rFonts w:ascii="Amasis MT Pro" w:hAnsi="Amasis MT Pro"/>
+          <w:sz w:val="28"/>
+          <w:szCs w:val="28"/>
+        </w:rPr>
+        <w:t>graphql</w:t>
+      </w:r>
+      <w:proofErr w:type="spellEnd"/>
+      <w:r>
+        <w:rPr>
+          <w:rFonts w:ascii="Amasis MT Pro" w:hAnsi="Amasis MT Pro"/>
+          <w:sz w:val="28"/>
+          <w:szCs w:val="28"/>
+        </w:rPr>
+        <w:t xml:space="preserve"> query should be in caps and space should be replaced with underscore.</w:t>
       </w:r>
     </w:p>
     <w:p>
@@ -1249,36 +1935,101 @@
           <w:sz w:val="28"/>
           <w:szCs w:val="28"/>
         </w:rPr>
-        <w:t>When we pass the query to useQuery hook, it returns the result with few other values, like loading (Boolean flag), error etc.</w:t>
-      </w:r>
-    </w:p>
-    <w:p>
-      <w:pPr>
-        <w:pStyle w:val="ListParagraph"/>
-        <w:rPr>
-          <w:rFonts w:ascii="Amasis MT Pro" w:hAnsi="Amasis MT Pro"/>
-          <w:sz w:val="28"/>
-          <w:szCs w:val="28"/>
-        </w:rPr>
-      </w:pPr>
-    </w:p>
-    <w:p>
-      <w:pPr>
-        <w:pStyle w:val="ListParagraph"/>
-        <w:rPr>
-          <w:rFonts w:ascii="Amasis MT Pro" w:hAnsi="Amasis MT Pro"/>
-          <w:sz w:val="28"/>
-          <w:szCs w:val="28"/>
-        </w:rPr>
-      </w:pPr>
-      <w:r>
-        <w:rPr>
-          <w:rFonts w:ascii="Amasis MT Pro" w:hAnsi="Amasis MT Pro"/>
-          <w:sz w:val="28"/>
-          <w:szCs w:val="28"/>
-        </w:rPr>
-        <w:t xml:space="preserve"> const { data</w:t>
-      </w:r>
+        <w:t xml:space="preserve">When we pass the query to </w:t>
+      </w:r>
+      <w:proofErr w:type="spellStart"/>
+      <w:r>
+        <w:rPr>
+          <w:rFonts w:ascii="Amasis MT Pro" w:hAnsi="Amasis MT Pro"/>
+          <w:sz w:val="28"/>
+          <w:szCs w:val="28"/>
+        </w:rPr>
+        <w:t>useQuery</w:t>
+      </w:r>
+      <w:proofErr w:type="spellEnd"/>
+      <w:r>
+        <w:rPr>
+          <w:rFonts w:ascii="Amasis MT Pro" w:hAnsi="Amasis MT Pro"/>
+          <w:sz w:val="28"/>
+          <w:szCs w:val="28"/>
+        </w:rPr>
+        <w:t xml:space="preserve"> hook, it returns the result with few other values, like loading (Boolean flag), error</w:t>
+      </w:r>
+      <w:r>
+        <w:rPr>
+          <w:rFonts w:ascii="Amasis MT Pro" w:hAnsi="Amasis MT Pro"/>
+          <w:sz w:val="28"/>
+          <w:szCs w:val="28"/>
+        </w:rPr>
+        <w:t xml:space="preserve">, </w:t>
+      </w:r>
+      <w:proofErr w:type="spellStart"/>
+      <w:r>
+        <w:rPr>
+          <w:rFonts w:ascii="Amasis MT Pro" w:hAnsi="Amasis MT Pro"/>
+          <w:sz w:val="28"/>
+          <w:szCs w:val="28"/>
+        </w:rPr>
+        <w:t>refetch</w:t>
+      </w:r>
+      <w:proofErr w:type="spellEnd"/>
+      <w:r>
+        <w:rPr>
+          <w:rFonts w:ascii="Amasis MT Pro" w:hAnsi="Amasis MT Pro"/>
+          <w:sz w:val="28"/>
+          <w:szCs w:val="28"/>
+        </w:rPr>
+        <w:t xml:space="preserve"> etc.</w:t>
+      </w:r>
+    </w:p>
+    <w:p>
+      <w:pPr>
+        <w:pStyle w:val="ListParagraph"/>
+        <w:rPr>
+          <w:rFonts w:ascii="Amasis MT Pro" w:hAnsi="Amasis MT Pro"/>
+          <w:sz w:val="28"/>
+          <w:szCs w:val="28"/>
+        </w:rPr>
+      </w:pPr>
+    </w:p>
+    <w:p>
+      <w:pPr>
+        <w:pStyle w:val="ListParagraph"/>
+        <w:rPr>
+          <w:rFonts w:ascii="Amasis MT Pro" w:hAnsi="Amasis MT Pro"/>
+          <w:sz w:val="28"/>
+          <w:szCs w:val="28"/>
+        </w:rPr>
+      </w:pPr>
+      <w:proofErr w:type="spellStart"/>
+      <w:r>
+        <w:rPr>
+          <w:rFonts w:ascii="Amasis MT Pro" w:hAnsi="Amasis MT Pro"/>
+          <w:sz w:val="28"/>
+          <w:szCs w:val="28"/>
+        </w:rPr>
+        <w:lastRenderedPageBreak/>
+        <w:t>const</w:t>
+      </w:r>
+      <w:proofErr w:type="spellEnd"/>
+      <w:r>
+        <w:rPr>
+          <w:rFonts w:ascii="Amasis MT Pro" w:hAnsi="Amasis MT Pro"/>
+          <w:sz w:val="28"/>
+          <w:szCs w:val="28"/>
+        </w:rPr>
+        <w:t xml:space="preserve"> </w:t>
+      </w:r>
+      <w:proofErr w:type="gramStart"/>
+      <w:r>
+        <w:rPr>
+          <w:rFonts w:ascii="Amasis MT Pro" w:hAnsi="Amasis MT Pro"/>
+          <w:sz w:val="28"/>
+          <w:szCs w:val="28"/>
+        </w:rPr>
+        <w:t>{ data</w:t>
+      </w:r>
+      <w:proofErr w:type="gramEnd"/>
       <w:r>
         <w:rPr>
           <w:rFonts w:ascii="Amasis MT Pro" w:hAnsi="Amasis MT Pro"/>
@@ -1293,6 +2044,24 @@
           <w:sz w:val="28"/>
           <w:szCs w:val="28"/>
         </w:rPr>
+        <w:t xml:space="preserve">, </w:t>
+      </w:r>
+      <w:proofErr w:type="spellStart"/>
+      <w:r>
+        <w:rPr>
+          <w:rFonts w:ascii="Amasis MT Pro" w:hAnsi="Amasis MT Pro"/>
+          <w:sz w:val="28"/>
+          <w:szCs w:val="28"/>
+        </w:rPr>
+        <w:t>refetch</w:t>
+      </w:r>
+      <w:proofErr w:type="spellEnd"/>
+      <w:r>
+        <w:rPr>
+          <w:rFonts w:ascii="Amasis MT Pro" w:hAnsi="Amasis MT Pro"/>
+          <w:sz w:val="28"/>
+          <w:szCs w:val="28"/>
+        </w:rPr>
         <w:t xml:space="preserve"> } </w:t>
       </w:r>
       <w:r>
@@ -1303,18 +2072,27 @@
         </w:rPr>
         <w:t xml:space="preserve">= </w:t>
       </w:r>
-      <w:r>
-        <w:rPr>
-          <w:rFonts w:ascii="Amasis MT Pro" w:hAnsi="Amasis MT Pro"/>
-          <w:sz w:val="28"/>
-          <w:szCs w:val="28"/>
-        </w:rPr>
-        <w:t>useQuery(QUERY_LIST_OF_USERS);</w:t>
-      </w:r>
-    </w:p>
-    <w:p>
-      <w:pPr>
-        <w:pStyle w:val="ListParagraph"/>
+      <w:proofErr w:type="spellStart"/>
+      <w:r>
+        <w:rPr>
+          <w:rFonts w:ascii="Amasis MT Pro" w:hAnsi="Amasis MT Pro"/>
+          <w:sz w:val="28"/>
+          <w:szCs w:val="28"/>
+        </w:rPr>
+        <w:t>useQuery</w:t>
+      </w:r>
+      <w:proofErr w:type="spellEnd"/>
+      <w:r>
+        <w:rPr>
+          <w:rFonts w:ascii="Amasis MT Pro" w:hAnsi="Amasis MT Pro"/>
+          <w:sz w:val="28"/>
+          <w:szCs w:val="28"/>
+        </w:rPr>
+        <w:t>(QUERY_LIST_OF_USERS);</w:t>
+      </w:r>
+    </w:p>
+    <w:p>
+      <w:pPr>
         <w:rPr>
           <w:rFonts w:ascii="Amasis MT Pro" w:hAnsi="Amasis MT Pro"/>
           <w:sz w:val="28"/>
@@ -1341,11 +2119,50 @@
           <w:sz w:val="28"/>
           <w:szCs w:val="28"/>
         </w:rPr>
-        <w:t>We can make use of these values for conditional rendering.</w:t>
-      </w:r>
-    </w:p>
-    <w:p>
-      <w:pPr>
+        <w:t xml:space="preserve">Here, </w:t>
+      </w:r>
+      <w:proofErr w:type="spellStart"/>
+      <w:r>
+        <w:rPr>
+          <w:rFonts w:ascii="Amasis MT Pro" w:hAnsi="Amasis MT Pro"/>
+          <w:b/>
+          <w:bCs/>
+          <w:sz w:val="28"/>
+          <w:szCs w:val="28"/>
+        </w:rPr>
+        <w:t>refetch</w:t>
+      </w:r>
+      <w:proofErr w:type="spellEnd"/>
+      <w:r>
+        <w:rPr>
+          <w:rFonts w:ascii="Amasis MT Pro" w:hAnsi="Amasis MT Pro"/>
+          <w:sz w:val="28"/>
+          <w:szCs w:val="28"/>
+        </w:rPr>
+        <w:t xml:space="preserve"> is a function which could be used to re-run the query. It might be needed in scenarios where we want to </w:t>
+      </w:r>
+      <w:proofErr w:type="spellStart"/>
+      <w:r>
+        <w:rPr>
+          <w:rFonts w:ascii="Amasis MT Pro" w:hAnsi="Amasis MT Pro"/>
+          <w:sz w:val="28"/>
+          <w:szCs w:val="28"/>
+        </w:rPr>
+        <w:t>refetch</w:t>
+      </w:r>
+      <w:proofErr w:type="spellEnd"/>
+      <w:r>
+        <w:rPr>
+          <w:rFonts w:ascii="Amasis MT Pro" w:hAnsi="Amasis MT Pro"/>
+          <w:sz w:val="28"/>
+          <w:szCs w:val="28"/>
+        </w:rPr>
+        <w:t xml:space="preserve"> the data after making some changes in the same data.</w:t>
+      </w:r>
+    </w:p>
+    <w:p>
+      <w:pPr>
+        <w:pStyle w:val="ListParagraph"/>
         <w:rPr>
           <w:rFonts w:ascii="Amasis MT Pro" w:hAnsi="Amasis MT Pro"/>
           <w:sz w:val="28"/>
@@ -1372,305 +2189,17 @@
           <w:sz w:val="28"/>
           <w:szCs w:val="28"/>
         </w:rPr>
-        <w:lastRenderedPageBreak/>
-        <w:t>useLazyQuery hook can be used to fetch data on demand along with few other fields like error, loading, data etc.</w:t>
-      </w:r>
-    </w:p>
-    <w:p>
-      <w:pPr>
-        <w:pStyle w:val="ListParagraph"/>
-        <w:rPr>
-          <w:rFonts w:ascii="Amasis MT Pro" w:hAnsi="Amasis MT Pro"/>
-          <w:sz w:val="28"/>
-          <w:szCs w:val="28"/>
-        </w:rPr>
-      </w:pPr>
-    </w:p>
-    <w:p>
-      <w:pPr>
-        <w:ind w:left="720"/>
-        <w:rPr>
-          <w:rFonts w:ascii="Amasis MT Pro" w:hAnsi="Amasis MT Pro"/>
-          <w:sz w:val="28"/>
-          <w:szCs w:val="28"/>
-        </w:rPr>
-      </w:pPr>
-      <w:r>
-        <w:rPr>
-          <w:rFonts w:ascii="Amasis MT Pro" w:hAnsi="Amasis MT Pro"/>
-          <w:sz w:val="28"/>
-          <w:szCs w:val="28"/>
-        </w:rPr>
-        <w:t>const GET_MOVIE_DATA = gql`</w:t>
-      </w:r>
-    </w:p>
-    <w:p>
-      <w:pPr>
-        <w:ind w:left="720"/>
-        <w:rPr>
-          <w:rFonts w:ascii="Amasis MT Pro" w:hAnsi="Amasis MT Pro"/>
-          <w:sz w:val="28"/>
-          <w:szCs w:val="28"/>
-        </w:rPr>
-      </w:pPr>
-      <w:r>
-        <w:rPr>
-          <w:rFonts w:ascii="Amasis MT Pro" w:hAnsi="Amasis MT Pro"/>
-          <w:sz w:val="28"/>
-          <w:szCs w:val="28"/>
-        </w:rPr>
-        <w:t xml:space="preserve">    query GetMovieByName($name: String!){</w:t>
-      </w:r>
-    </w:p>
-    <w:p>
-      <w:pPr>
-        <w:ind w:left="720"/>
-        <w:rPr>
-          <w:rFonts w:ascii="Amasis MT Pro" w:hAnsi="Amasis MT Pro"/>
-          <w:sz w:val="28"/>
-          <w:szCs w:val="28"/>
-        </w:rPr>
-      </w:pPr>
-      <w:r>
-        <w:rPr>
-          <w:rFonts w:ascii="Amasis MT Pro" w:hAnsi="Amasis MT Pro"/>
-          <w:sz w:val="28"/>
-          <w:szCs w:val="28"/>
-        </w:rPr>
-        <w:t xml:space="preserve">        movie(name:</w:t>
-      </w:r>
-      <w:r>
-        <w:rPr>
-          <w:rFonts w:ascii="Amasis MT Pro" w:hAnsi="Amasis MT Pro"/>
-          <w:sz w:val="28"/>
-          <w:szCs w:val="28"/>
-        </w:rPr>
-        <w:t xml:space="preserve"> </w:t>
-      </w:r>
-      <w:r>
-        <w:rPr>
-          <w:rFonts w:ascii="Amasis MT Pro" w:hAnsi="Amasis MT Pro"/>
-          <w:sz w:val="28"/>
-          <w:szCs w:val="28"/>
-        </w:rPr>
-        <w:t>$name) {</w:t>
-      </w:r>
-    </w:p>
-    <w:p>
-      <w:pPr>
-        <w:ind w:left="720"/>
-        <w:rPr>
-          <w:rFonts w:ascii="Amasis MT Pro" w:hAnsi="Amasis MT Pro"/>
-          <w:sz w:val="28"/>
-          <w:szCs w:val="28"/>
-        </w:rPr>
-      </w:pPr>
-      <w:r>
-        <w:rPr>
-          <w:rFonts w:ascii="Amasis MT Pro" w:hAnsi="Amasis MT Pro"/>
-          <w:sz w:val="28"/>
-          <w:szCs w:val="28"/>
-        </w:rPr>
-        <w:t xml:space="preserve">            name</w:t>
-      </w:r>
-    </w:p>
-    <w:p>
-      <w:pPr>
-        <w:ind w:left="720"/>
-        <w:rPr>
-          <w:rFonts w:ascii="Amasis MT Pro" w:hAnsi="Amasis MT Pro"/>
-          <w:sz w:val="28"/>
-          <w:szCs w:val="28"/>
-        </w:rPr>
-      </w:pPr>
-      <w:r>
-        <w:rPr>
-          <w:rFonts w:ascii="Amasis MT Pro" w:hAnsi="Amasis MT Pro"/>
-          <w:sz w:val="28"/>
-          <w:szCs w:val="28"/>
-        </w:rPr>
-        <w:t xml:space="preserve">            yearOfRelease</w:t>
-      </w:r>
-    </w:p>
-    <w:p>
-      <w:pPr>
-        <w:ind w:left="720"/>
-        <w:rPr>
-          <w:rFonts w:ascii="Amasis MT Pro" w:hAnsi="Amasis MT Pro"/>
-          <w:sz w:val="28"/>
-          <w:szCs w:val="28"/>
-        </w:rPr>
-      </w:pPr>
-      <w:r>
-        <w:rPr>
-          <w:rFonts w:ascii="Amasis MT Pro" w:hAnsi="Amasis MT Pro"/>
-          <w:sz w:val="28"/>
-          <w:szCs w:val="28"/>
-        </w:rPr>
-        <w:t xml:space="preserve">        }</w:t>
-      </w:r>
-    </w:p>
-    <w:p>
-      <w:pPr>
-        <w:ind w:left="720"/>
-        <w:rPr>
-          <w:rFonts w:ascii="Amasis MT Pro" w:hAnsi="Amasis MT Pro"/>
-          <w:sz w:val="28"/>
-          <w:szCs w:val="28"/>
-        </w:rPr>
-      </w:pPr>
-      <w:r>
-        <w:rPr>
-          <w:rFonts w:ascii="Amasis MT Pro" w:hAnsi="Amasis MT Pro"/>
-          <w:sz w:val="28"/>
-          <w:szCs w:val="28"/>
-        </w:rPr>
-        <w:t xml:space="preserve">    }</w:t>
-      </w:r>
-    </w:p>
-    <w:p>
-      <w:pPr>
-        <w:ind w:left="720"/>
-        <w:rPr>
-          <w:rFonts w:ascii="Amasis MT Pro" w:hAnsi="Amasis MT Pro"/>
-          <w:sz w:val="28"/>
-          <w:szCs w:val="28"/>
-        </w:rPr>
-      </w:pPr>
-      <w:r>
-        <w:rPr>
-          <w:rFonts w:ascii="Amasis MT Pro" w:hAnsi="Amasis MT Pro"/>
-          <w:sz w:val="28"/>
-          <w:szCs w:val="28"/>
-        </w:rPr>
-        <w:t>`;</w:t>
-      </w:r>
-    </w:p>
-    <w:p>
-      <w:pPr>
-        <w:ind w:left="720"/>
-        <w:rPr>
-          <w:rFonts w:ascii="Amasis MT Pro" w:hAnsi="Amasis MT Pro"/>
-          <w:sz w:val="28"/>
-          <w:szCs w:val="28"/>
-        </w:rPr>
-      </w:pPr>
-      <w:r>
-        <w:rPr>
-          <w:rFonts w:ascii="Amasis MT Pro" w:hAnsi="Amasis MT Pro"/>
-          <w:sz w:val="28"/>
-          <w:szCs w:val="28"/>
-        </w:rPr>
-        <w:t>Above query would be passed as a graphql query to useLazyQuery hook.</w:t>
-      </w:r>
-    </w:p>
-    <w:p>
-      <w:pPr>
-        <w:rPr>
-          <w:rFonts w:ascii="Amasis MT Pro" w:hAnsi="Amasis MT Pro"/>
-          <w:sz w:val="28"/>
-          <w:szCs w:val="28"/>
-        </w:rPr>
-      </w:pPr>
-      <w:r>
-        <w:rPr>
-          <w:rFonts w:ascii="Amasis MT Pro" w:hAnsi="Amasis MT Pro"/>
-          <w:sz w:val="28"/>
-          <w:szCs w:val="28"/>
-        </w:rPr>
-        <w:tab/>
-      </w:r>
-      <w:r>
-        <w:rPr>
-          <w:rFonts w:ascii="Amasis MT Pro" w:hAnsi="Amasis MT Pro"/>
-          <w:sz w:val="28"/>
-          <w:szCs w:val="28"/>
-        </w:rPr>
-        <w:t>const [fetchMovie, {</w:t>
-      </w:r>
-    </w:p>
-    <w:p>
-      <w:pPr>
-        <w:rPr>
-          <w:rFonts w:ascii="Amasis MT Pro" w:hAnsi="Amasis MT Pro"/>
-          <w:sz w:val="28"/>
-          <w:szCs w:val="28"/>
-        </w:rPr>
-      </w:pPr>
-      <w:r>
-        <w:rPr>
-          <w:rFonts w:ascii="Amasis MT Pro" w:hAnsi="Amasis MT Pro"/>
-          <w:sz w:val="28"/>
-          <w:szCs w:val="28"/>
-        </w:rPr>
-        <w:t xml:space="preserve">        </w:t>
-      </w:r>
-      <w:r>
-        <w:rPr>
-          <w:rFonts w:ascii="Amasis MT Pro" w:hAnsi="Amasis MT Pro"/>
-          <w:sz w:val="28"/>
-          <w:szCs w:val="28"/>
-        </w:rPr>
-        <w:tab/>
-      </w:r>
-      <w:r>
-        <w:rPr>
-          <w:rFonts w:ascii="Amasis MT Pro" w:hAnsi="Amasis MT Pro"/>
-          <w:sz w:val="28"/>
-          <w:szCs w:val="28"/>
-        </w:rPr>
-        <w:t>data: movieSearchData,</w:t>
-      </w:r>
-    </w:p>
-    <w:p>
-      <w:pPr>
-        <w:rPr>
-          <w:rFonts w:ascii="Amasis MT Pro" w:hAnsi="Amasis MT Pro"/>
-          <w:sz w:val="28"/>
-          <w:szCs w:val="28"/>
-        </w:rPr>
-      </w:pPr>
-      <w:r>
-        <w:rPr>
-          <w:rFonts w:ascii="Amasis MT Pro" w:hAnsi="Amasis MT Pro"/>
-          <w:sz w:val="28"/>
-          <w:szCs w:val="28"/>
-        </w:rPr>
-        <w:t xml:space="preserve">    </w:t>
-      </w:r>
-      <w:r>
-        <w:rPr>
-          <w:rFonts w:ascii="Amasis MT Pro" w:hAnsi="Amasis MT Pro"/>
-          <w:sz w:val="28"/>
-          <w:szCs w:val="28"/>
-        </w:rPr>
-        <w:tab/>
-      </w:r>
-      <w:r>
-        <w:rPr>
-          <w:rFonts w:ascii="Amasis MT Pro" w:hAnsi="Amasis MT Pro"/>
-          <w:sz w:val="28"/>
-          <w:szCs w:val="28"/>
-        </w:rPr>
-        <w:t>}] = useLazyQuery(GET_MOVIE_DATA);</w:t>
-      </w:r>
-    </w:p>
-    <w:p>
-      <w:pPr>
-        <w:rPr>
-          <w:rFonts w:ascii="Amasis MT Pro" w:hAnsi="Amasis MT Pro"/>
-          <w:sz w:val="28"/>
-          <w:szCs w:val="28"/>
-        </w:rPr>
-      </w:pPr>
-      <w:r>
-        <w:rPr>
-          <w:rFonts w:ascii="Amasis MT Pro" w:hAnsi="Amasis MT Pro"/>
-          <w:sz w:val="28"/>
-          <w:szCs w:val="28"/>
-        </w:rPr>
-        <w:tab/>
-      </w:r>
+        <w:t>We can make use of these values for conditional rendering.</w:t>
+      </w:r>
+    </w:p>
+    <w:p>
+      <w:pPr>
+        <w:rPr>
+          <w:rFonts w:ascii="Amasis MT Pro" w:hAnsi="Amasis MT Pro"/>
+          <w:sz w:val="28"/>
+          <w:szCs w:val="28"/>
+        </w:rPr>
+      </w:pPr>
     </w:p>
     <w:p>
       <w:pPr>
@@ -1685,6 +2214,162 @@
           <w:szCs w:val="28"/>
         </w:rPr>
       </w:pPr>
+      <w:proofErr w:type="spellStart"/>
+      <w:r>
+        <w:rPr>
+          <w:rFonts w:ascii="Amasis MT Pro" w:hAnsi="Amasis MT Pro"/>
+          <w:sz w:val="28"/>
+          <w:szCs w:val="28"/>
+        </w:rPr>
+        <w:t>useLazyQuery</w:t>
+      </w:r>
+      <w:proofErr w:type="spellEnd"/>
+      <w:r>
+        <w:rPr>
+          <w:rFonts w:ascii="Amasis MT Pro" w:hAnsi="Amasis MT Pro"/>
+          <w:sz w:val="28"/>
+          <w:szCs w:val="28"/>
+        </w:rPr>
+        <w:t xml:space="preserve"> hook can be used to fetch data on demand along with few other fields like error, loading, data etc.</w:t>
+      </w:r>
+    </w:p>
+    <w:p>
+      <w:pPr>
+        <w:pStyle w:val="ListParagraph"/>
+        <w:rPr>
+          <w:rFonts w:ascii="Amasis MT Pro" w:hAnsi="Amasis MT Pro"/>
+          <w:sz w:val="28"/>
+          <w:szCs w:val="28"/>
+        </w:rPr>
+      </w:pPr>
+    </w:p>
+    <w:p>
+      <w:pPr>
+        <w:ind w:left="720"/>
+        <w:rPr>
+          <w:rFonts w:ascii="Amasis MT Pro" w:hAnsi="Amasis MT Pro"/>
+          <w:sz w:val="28"/>
+          <w:szCs w:val="28"/>
+        </w:rPr>
+      </w:pPr>
+      <w:proofErr w:type="spellStart"/>
+      <w:r>
+        <w:rPr>
+          <w:rFonts w:ascii="Amasis MT Pro" w:hAnsi="Amasis MT Pro"/>
+          <w:sz w:val="28"/>
+          <w:szCs w:val="28"/>
+        </w:rPr>
+        <w:t>const</w:t>
+      </w:r>
+      <w:proofErr w:type="spellEnd"/>
+      <w:r>
+        <w:rPr>
+          <w:rFonts w:ascii="Amasis MT Pro" w:hAnsi="Amasis MT Pro"/>
+          <w:sz w:val="28"/>
+          <w:szCs w:val="28"/>
+        </w:rPr>
+        <w:t xml:space="preserve"> GET_MOVIE_DATA = </w:t>
+      </w:r>
+      <w:proofErr w:type="spellStart"/>
+      <w:r>
+        <w:rPr>
+          <w:rFonts w:ascii="Amasis MT Pro" w:hAnsi="Amasis MT Pro"/>
+          <w:sz w:val="28"/>
+          <w:szCs w:val="28"/>
+        </w:rPr>
+        <w:t>gql</w:t>
+      </w:r>
+      <w:proofErr w:type="spellEnd"/>
+      <w:r>
+        <w:rPr>
+          <w:rFonts w:ascii="Amasis MT Pro" w:hAnsi="Amasis MT Pro"/>
+          <w:sz w:val="28"/>
+          <w:szCs w:val="28"/>
+        </w:rPr>
+        <w:t>`</w:t>
+      </w:r>
+    </w:p>
+    <w:p>
+      <w:pPr>
+        <w:ind w:left="720"/>
+        <w:rPr>
+          <w:rFonts w:ascii="Amasis MT Pro" w:hAnsi="Amasis MT Pro"/>
+          <w:sz w:val="28"/>
+          <w:szCs w:val="28"/>
+        </w:rPr>
+      </w:pPr>
+      <w:r>
+        <w:rPr>
+          <w:rFonts w:ascii="Amasis MT Pro" w:hAnsi="Amasis MT Pro"/>
+          <w:sz w:val="28"/>
+          <w:szCs w:val="28"/>
+        </w:rPr>
+        <w:t xml:space="preserve">    query </w:t>
+      </w:r>
+      <w:proofErr w:type="spellStart"/>
+      <w:proofErr w:type="gramStart"/>
+      <w:r>
+        <w:rPr>
+          <w:rFonts w:ascii="Amasis MT Pro" w:hAnsi="Amasis MT Pro"/>
+          <w:sz w:val="28"/>
+          <w:szCs w:val="28"/>
+        </w:rPr>
+        <w:t>GetMovieByName</w:t>
+      </w:r>
+      <w:proofErr w:type="spellEnd"/>
+      <w:r>
+        <w:rPr>
+          <w:rFonts w:ascii="Amasis MT Pro" w:hAnsi="Amasis MT Pro"/>
+          <w:sz w:val="28"/>
+          <w:szCs w:val="28"/>
+        </w:rPr>
+        <w:t>(</w:t>
+      </w:r>
+      <w:proofErr w:type="gramEnd"/>
+      <w:r>
+        <w:rPr>
+          <w:rFonts w:ascii="Amasis MT Pro" w:hAnsi="Amasis MT Pro"/>
+          <w:sz w:val="28"/>
+          <w:szCs w:val="28"/>
+        </w:rPr>
+        <w:t>$name: String!){</w:t>
+      </w:r>
+    </w:p>
+    <w:p>
+      <w:pPr>
+        <w:ind w:left="720"/>
+        <w:rPr>
+          <w:rFonts w:ascii="Amasis MT Pro" w:hAnsi="Amasis MT Pro"/>
+          <w:sz w:val="28"/>
+          <w:szCs w:val="28"/>
+        </w:rPr>
+      </w:pPr>
+      <w:r>
+        <w:rPr>
+          <w:rFonts w:ascii="Amasis MT Pro" w:hAnsi="Amasis MT Pro"/>
+          <w:sz w:val="28"/>
+          <w:szCs w:val="28"/>
+        </w:rPr>
+        <w:t xml:space="preserve">        </w:t>
+      </w:r>
+      <w:proofErr w:type="gramStart"/>
+      <w:r>
+        <w:rPr>
+          <w:rFonts w:ascii="Amasis MT Pro" w:hAnsi="Amasis MT Pro"/>
+          <w:sz w:val="28"/>
+          <w:szCs w:val="28"/>
+        </w:rPr>
+        <w:t>movie(</w:t>
+      </w:r>
+      <w:proofErr w:type="gramEnd"/>
+      <w:r>
+        <w:rPr>
+          <w:rFonts w:ascii="Amasis MT Pro" w:hAnsi="Amasis MT Pro"/>
+          <w:sz w:val="28"/>
+          <w:szCs w:val="28"/>
+        </w:rPr>
+        <w:t>name:</w:t>
+      </w:r>
       <w:r>
         <w:rPr>
           <w:rFonts w:ascii="Amasis MT Pro" w:hAnsi="Amasis MT Pro"/>
@@ -1699,7 +2384,383 @@
           <w:sz w:val="28"/>
           <w:szCs w:val="28"/>
         </w:rPr>
-        <w:t>useLazyQuery returns following values:</w:t>
+        <w:t>$name) {</w:t>
+      </w:r>
+    </w:p>
+    <w:p>
+      <w:pPr>
+        <w:ind w:left="720"/>
+        <w:rPr>
+          <w:rFonts w:ascii="Amasis MT Pro" w:hAnsi="Amasis MT Pro"/>
+          <w:sz w:val="28"/>
+          <w:szCs w:val="28"/>
+        </w:rPr>
+      </w:pPr>
+      <w:r>
+        <w:rPr>
+          <w:rFonts w:ascii="Amasis MT Pro" w:hAnsi="Amasis MT Pro"/>
+          <w:sz w:val="28"/>
+          <w:szCs w:val="28"/>
+        </w:rPr>
+        <w:t xml:space="preserve">            name</w:t>
+      </w:r>
+    </w:p>
+    <w:p>
+      <w:pPr>
+        <w:ind w:left="720"/>
+        <w:rPr>
+          <w:rFonts w:ascii="Amasis MT Pro" w:hAnsi="Amasis MT Pro"/>
+          <w:sz w:val="28"/>
+          <w:szCs w:val="28"/>
+        </w:rPr>
+      </w:pPr>
+      <w:r>
+        <w:rPr>
+          <w:rFonts w:ascii="Amasis MT Pro" w:hAnsi="Amasis MT Pro"/>
+          <w:sz w:val="28"/>
+          <w:szCs w:val="28"/>
+        </w:rPr>
+        <w:t xml:space="preserve">            </w:t>
+      </w:r>
+      <w:proofErr w:type="spellStart"/>
+      <w:r>
+        <w:rPr>
+          <w:rFonts w:ascii="Amasis MT Pro" w:hAnsi="Amasis MT Pro"/>
+          <w:sz w:val="28"/>
+          <w:szCs w:val="28"/>
+        </w:rPr>
+        <w:t>yearOfRelease</w:t>
+      </w:r>
+      <w:proofErr w:type="spellEnd"/>
+    </w:p>
+    <w:p>
+      <w:pPr>
+        <w:ind w:left="720"/>
+        <w:rPr>
+          <w:rFonts w:ascii="Amasis MT Pro" w:hAnsi="Amasis MT Pro"/>
+          <w:sz w:val="28"/>
+          <w:szCs w:val="28"/>
+        </w:rPr>
+      </w:pPr>
+      <w:r>
+        <w:rPr>
+          <w:rFonts w:ascii="Amasis MT Pro" w:hAnsi="Amasis MT Pro"/>
+          <w:sz w:val="28"/>
+          <w:szCs w:val="28"/>
+        </w:rPr>
+        <w:t xml:space="preserve">        }</w:t>
+      </w:r>
+    </w:p>
+    <w:p>
+      <w:pPr>
+        <w:ind w:left="720"/>
+        <w:rPr>
+          <w:rFonts w:ascii="Amasis MT Pro" w:hAnsi="Amasis MT Pro"/>
+          <w:sz w:val="28"/>
+          <w:szCs w:val="28"/>
+        </w:rPr>
+      </w:pPr>
+      <w:r>
+        <w:rPr>
+          <w:rFonts w:ascii="Amasis MT Pro" w:hAnsi="Amasis MT Pro"/>
+          <w:sz w:val="28"/>
+          <w:szCs w:val="28"/>
+        </w:rPr>
+        <w:t xml:space="preserve">    }</w:t>
+      </w:r>
+    </w:p>
+    <w:p>
+      <w:pPr>
+        <w:ind w:left="720"/>
+        <w:rPr>
+          <w:rFonts w:ascii="Amasis MT Pro" w:hAnsi="Amasis MT Pro"/>
+          <w:sz w:val="28"/>
+          <w:szCs w:val="28"/>
+        </w:rPr>
+      </w:pPr>
+      <w:r>
+        <w:rPr>
+          <w:rFonts w:ascii="Amasis MT Pro" w:hAnsi="Amasis MT Pro"/>
+          <w:sz w:val="28"/>
+          <w:szCs w:val="28"/>
+        </w:rPr>
+        <w:t>`;</w:t>
+      </w:r>
+    </w:p>
+    <w:p>
+      <w:pPr>
+        <w:ind w:left="720"/>
+        <w:rPr>
+          <w:rFonts w:ascii="Amasis MT Pro" w:hAnsi="Amasis MT Pro"/>
+          <w:sz w:val="28"/>
+          <w:szCs w:val="28"/>
+        </w:rPr>
+      </w:pPr>
+      <w:r>
+        <w:rPr>
+          <w:rFonts w:ascii="Amasis MT Pro" w:hAnsi="Amasis MT Pro"/>
+          <w:sz w:val="28"/>
+          <w:szCs w:val="28"/>
+        </w:rPr>
+        <w:t xml:space="preserve">Above query would be passed as a </w:t>
+      </w:r>
+      <w:proofErr w:type="spellStart"/>
+      <w:r>
+        <w:rPr>
+          <w:rFonts w:ascii="Amasis MT Pro" w:hAnsi="Amasis MT Pro"/>
+          <w:sz w:val="28"/>
+          <w:szCs w:val="28"/>
+        </w:rPr>
+        <w:t>graphql</w:t>
+      </w:r>
+      <w:proofErr w:type="spellEnd"/>
+      <w:r>
+        <w:rPr>
+          <w:rFonts w:ascii="Amasis MT Pro" w:hAnsi="Amasis MT Pro"/>
+          <w:sz w:val="28"/>
+          <w:szCs w:val="28"/>
+        </w:rPr>
+        <w:t xml:space="preserve"> query to </w:t>
+      </w:r>
+      <w:proofErr w:type="spellStart"/>
+      <w:r>
+        <w:rPr>
+          <w:rFonts w:ascii="Amasis MT Pro" w:hAnsi="Amasis MT Pro"/>
+          <w:sz w:val="28"/>
+          <w:szCs w:val="28"/>
+        </w:rPr>
+        <w:t>useLazyQuery</w:t>
+      </w:r>
+      <w:proofErr w:type="spellEnd"/>
+      <w:r>
+        <w:rPr>
+          <w:rFonts w:ascii="Amasis MT Pro" w:hAnsi="Amasis MT Pro"/>
+          <w:sz w:val="28"/>
+          <w:szCs w:val="28"/>
+        </w:rPr>
+        <w:t xml:space="preserve"> hook.</w:t>
+      </w:r>
+    </w:p>
+    <w:p>
+      <w:pPr>
+        <w:rPr>
+          <w:rFonts w:ascii="Amasis MT Pro" w:hAnsi="Amasis MT Pro"/>
+          <w:sz w:val="28"/>
+          <w:szCs w:val="28"/>
+        </w:rPr>
+      </w:pPr>
+      <w:r>
+        <w:rPr>
+          <w:rFonts w:ascii="Amasis MT Pro" w:hAnsi="Amasis MT Pro"/>
+          <w:sz w:val="28"/>
+          <w:szCs w:val="28"/>
+        </w:rPr>
+        <w:tab/>
+      </w:r>
+      <w:proofErr w:type="spellStart"/>
+      <w:r>
+        <w:rPr>
+          <w:rFonts w:ascii="Amasis MT Pro" w:hAnsi="Amasis MT Pro"/>
+          <w:sz w:val="28"/>
+          <w:szCs w:val="28"/>
+        </w:rPr>
+        <w:t>const</w:t>
+      </w:r>
+      <w:proofErr w:type="spellEnd"/>
+      <w:r>
+        <w:rPr>
+          <w:rFonts w:ascii="Amasis MT Pro" w:hAnsi="Amasis MT Pro"/>
+          <w:sz w:val="28"/>
+          <w:szCs w:val="28"/>
+        </w:rPr>
+        <w:t xml:space="preserve"> [</w:t>
+      </w:r>
+      <w:proofErr w:type="spellStart"/>
+      <w:r>
+        <w:rPr>
+          <w:rFonts w:ascii="Amasis MT Pro" w:hAnsi="Amasis MT Pro"/>
+          <w:sz w:val="28"/>
+          <w:szCs w:val="28"/>
+        </w:rPr>
+        <w:t>fetchMovie</w:t>
+      </w:r>
+      <w:proofErr w:type="spellEnd"/>
+      <w:r>
+        <w:rPr>
+          <w:rFonts w:ascii="Amasis MT Pro" w:hAnsi="Amasis MT Pro"/>
+          <w:sz w:val="28"/>
+          <w:szCs w:val="28"/>
+        </w:rPr>
+        <w:t>, {</w:t>
+      </w:r>
+    </w:p>
+    <w:p>
+      <w:pPr>
+        <w:rPr>
+          <w:rFonts w:ascii="Amasis MT Pro" w:hAnsi="Amasis MT Pro"/>
+          <w:sz w:val="28"/>
+          <w:szCs w:val="28"/>
+        </w:rPr>
+      </w:pPr>
+      <w:r>
+        <w:rPr>
+          <w:rFonts w:ascii="Amasis MT Pro" w:hAnsi="Amasis MT Pro"/>
+          <w:sz w:val="28"/>
+          <w:szCs w:val="28"/>
+        </w:rPr>
+        <w:t xml:space="preserve">        </w:t>
+      </w:r>
+      <w:r>
+        <w:rPr>
+          <w:rFonts w:ascii="Amasis MT Pro" w:hAnsi="Amasis MT Pro"/>
+          <w:sz w:val="28"/>
+          <w:szCs w:val="28"/>
+        </w:rPr>
+        <w:tab/>
+      </w:r>
+      <w:r>
+        <w:rPr>
+          <w:rFonts w:ascii="Amasis MT Pro" w:hAnsi="Amasis MT Pro"/>
+          <w:sz w:val="28"/>
+          <w:szCs w:val="28"/>
+        </w:rPr>
+        <w:t xml:space="preserve">data: </w:t>
+      </w:r>
+      <w:proofErr w:type="spellStart"/>
+      <w:r>
+        <w:rPr>
+          <w:rFonts w:ascii="Amasis MT Pro" w:hAnsi="Amasis MT Pro"/>
+          <w:sz w:val="28"/>
+          <w:szCs w:val="28"/>
+        </w:rPr>
+        <w:t>movieSearchData</w:t>
+      </w:r>
+      <w:proofErr w:type="spellEnd"/>
+      <w:r>
+        <w:rPr>
+          <w:rFonts w:ascii="Amasis MT Pro" w:hAnsi="Amasis MT Pro"/>
+          <w:sz w:val="28"/>
+          <w:szCs w:val="28"/>
+        </w:rPr>
+        <w:t>,</w:t>
+      </w:r>
+    </w:p>
+    <w:p>
+      <w:pPr>
+        <w:rPr>
+          <w:rFonts w:ascii="Amasis MT Pro" w:hAnsi="Amasis MT Pro"/>
+          <w:sz w:val="28"/>
+          <w:szCs w:val="28"/>
+        </w:rPr>
+      </w:pPr>
+      <w:r>
+        <w:rPr>
+          <w:rFonts w:ascii="Amasis MT Pro" w:hAnsi="Amasis MT Pro"/>
+          <w:sz w:val="28"/>
+          <w:szCs w:val="28"/>
+        </w:rPr>
+        <w:t xml:space="preserve">    </w:t>
+      </w:r>
+      <w:r>
+        <w:rPr>
+          <w:rFonts w:ascii="Amasis MT Pro" w:hAnsi="Amasis MT Pro"/>
+          <w:sz w:val="28"/>
+          <w:szCs w:val="28"/>
+        </w:rPr>
+        <w:tab/>
+      </w:r>
+      <w:r>
+        <w:rPr>
+          <w:rFonts w:ascii="Amasis MT Pro" w:hAnsi="Amasis MT Pro"/>
+          <w:sz w:val="28"/>
+          <w:szCs w:val="28"/>
+        </w:rPr>
+        <w:t xml:space="preserve">}] = </w:t>
+      </w:r>
+      <w:proofErr w:type="spellStart"/>
+      <w:proofErr w:type="gramStart"/>
+      <w:r>
+        <w:rPr>
+          <w:rFonts w:ascii="Amasis MT Pro" w:hAnsi="Amasis MT Pro"/>
+          <w:sz w:val="28"/>
+          <w:szCs w:val="28"/>
+        </w:rPr>
+        <w:t>useLazyQuery</w:t>
+      </w:r>
+      <w:proofErr w:type="spellEnd"/>
+      <w:r>
+        <w:rPr>
+          <w:rFonts w:ascii="Amasis MT Pro" w:hAnsi="Amasis MT Pro"/>
+          <w:sz w:val="28"/>
+          <w:szCs w:val="28"/>
+        </w:rPr>
+        <w:t>(</w:t>
+      </w:r>
+      <w:proofErr w:type="gramEnd"/>
+      <w:r>
+        <w:rPr>
+          <w:rFonts w:ascii="Amasis MT Pro" w:hAnsi="Amasis MT Pro"/>
+          <w:sz w:val="28"/>
+          <w:szCs w:val="28"/>
+        </w:rPr>
+        <w:t>GET_MOVIE_DATA);</w:t>
+      </w:r>
+    </w:p>
+    <w:p>
+      <w:pPr>
+        <w:rPr>
+          <w:rFonts w:ascii="Amasis MT Pro" w:hAnsi="Amasis MT Pro"/>
+          <w:sz w:val="28"/>
+          <w:szCs w:val="28"/>
+        </w:rPr>
+      </w:pPr>
+      <w:r>
+        <w:rPr>
+          <w:rFonts w:ascii="Amasis MT Pro" w:hAnsi="Amasis MT Pro"/>
+          <w:sz w:val="28"/>
+          <w:szCs w:val="28"/>
+        </w:rPr>
+        <w:tab/>
+      </w:r>
+    </w:p>
+    <w:p>
+      <w:pPr>
+        <w:pStyle w:val="ListParagraph"/>
+        <w:numPr>
+          <w:ilvl w:val="0"/>
+          <w:numId w:val="1"/>
+        </w:numPr>
+        <w:rPr>
+          <w:rFonts w:ascii="Amasis MT Pro" w:hAnsi="Amasis MT Pro"/>
+          <w:sz w:val="28"/>
+          <w:szCs w:val="28"/>
+        </w:rPr>
+      </w:pPr>
+      <w:r>
+        <w:rPr>
+          <w:rFonts w:ascii="Amasis MT Pro" w:hAnsi="Amasis MT Pro"/>
+          <w:sz w:val="28"/>
+          <w:szCs w:val="28"/>
+        </w:rPr>
+        <w:t xml:space="preserve"> </w:t>
+      </w:r>
+      <w:proofErr w:type="spellStart"/>
+      <w:r>
+        <w:rPr>
+          <w:rFonts w:ascii="Amasis MT Pro" w:hAnsi="Amasis MT Pro"/>
+          <w:sz w:val="28"/>
+          <w:szCs w:val="28"/>
+        </w:rPr>
+        <w:t>useLazyQuery</w:t>
+      </w:r>
+      <w:proofErr w:type="spellEnd"/>
+      <w:r>
+        <w:rPr>
+          <w:rFonts w:ascii="Amasis MT Pro" w:hAnsi="Amasis MT Pro"/>
+          <w:sz w:val="28"/>
+          <w:szCs w:val="28"/>
+        </w:rPr>
+        <w:t xml:space="preserve"> returns following values:</w:t>
       </w:r>
     </w:p>
     <w:p>
@@ -1761,8 +2822,10 @@
           <w:sz w:val="28"/>
           <w:szCs w:val="28"/>
         </w:rPr>
+        <w:lastRenderedPageBreak/>
         <w:t xml:space="preserve">Here, </w:t>
       </w:r>
+      <w:proofErr w:type="spellStart"/>
       <w:r>
         <w:rPr>
           <w:rFonts w:ascii="Amasis MT Pro" w:hAnsi="Amasis MT Pro"/>
@@ -1775,14 +2838,34 @@
         </w:rPr>
         <w:t>fetchMovie</w:t>
       </w:r>
-      <w:r>
-        <w:rPr>
-          <w:rFonts w:ascii="Amasis MT Pro" w:hAnsi="Amasis MT Pro"/>
-          <w:sz w:val="28"/>
-          <w:szCs w:val="28"/>
-        </w:rPr>
-        <w:t xml:space="preserve"> function would be used to make the graphql call. The second value returned by </w:t>
-      </w:r>
+      <w:proofErr w:type="spellEnd"/>
+      <w:r>
+        <w:rPr>
+          <w:rFonts w:ascii="Amasis MT Pro" w:hAnsi="Amasis MT Pro"/>
+          <w:sz w:val="28"/>
+          <w:szCs w:val="28"/>
+        </w:rPr>
+        <w:t xml:space="preserve"> function would be used to make the </w:t>
+      </w:r>
+      <w:proofErr w:type="spellStart"/>
+      <w:r>
+        <w:rPr>
+          <w:rFonts w:ascii="Amasis MT Pro" w:hAnsi="Amasis MT Pro"/>
+          <w:sz w:val="28"/>
+          <w:szCs w:val="28"/>
+        </w:rPr>
+        <w:t>graphql</w:t>
+      </w:r>
+      <w:proofErr w:type="spellEnd"/>
+      <w:r>
+        <w:rPr>
+          <w:rFonts w:ascii="Amasis MT Pro" w:hAnsi="Amasis MT Pro"/>
+          <w:sz w:val="28"/>
+          <w:szCs w:val="28"/>
+        </w:rPr>
+        <w:t xml:space="preserve"> call. The second value returned by </w:t>
+      </w:r>
+      <w:proofErr w:type="spellStart"/>
       <w:r>
         <w:rPr>
           <w:rFonts w:ascii="Amasis MT Pro" w:hAnsi="Amasis MT Pro"/>
@@ -1791,6 +2874,7 @@
         </w:rPr>
         <w:t>useLazyQuery</w:t>
       </w:r>
+      <w:proofErr w:type="spellEnd"/>
       <w:r>
         <w:rPr>
           <w:rFonts w:ascii="Amasis MT Pro" w:hAnsi="Amasis MT Pro"/>
@@ -1817,6 +2901,7 @@
         </w:rPr>
         <w:t xml:space="preserve">To pass the value to </w:t>
       </w:r>
+      <w:proofErr w:type="spellStart"/>
       <w:r>
         <w:rPr>
           <w:rFonts w:ascii="Amasis MT Pro" w:hAnsi="Amasis MT Pro"/>
@@ -1829,13 +2914,34 @@
         </w:rPr>
         <w:t>fetchMovie</w:t>
       </w:r>
-      <w:r>
-        <w:rPr>
-          <w:rFonts w:ascii="Amasis MT Pro" w:hAnsi="Amasis MT Pro"/>
-          <w:sz w:val="28"/>
-          <w:szCs w:val="28"/>
-        </w:rPr>
-        <w:t xml:space="preserve"> function, we need to pass a object with property as </w:t>
+      <w:proofErr w:type="spellEnd"/>
+      <w:r>
+        <w:rPr>
+          <w:rFonts w:ascii="Amasis MT Pro" w:hAnsi="Amasis MT Pro"/>
+          <w:sz w:val="28"/>
+          <w:szCs w:val="28"/>
+        </w:rPr>
+        <w:t xml:space="preserve"> function, we need to pass </w:t>
+      </w:r>
+      <w:proofErr w:type="spellStart"/>
+      <w:proofErr w:type="gramStart"/>
+      <w:r>
+        <w:rPr>
+          <w:rFonts w:ascii="Amasis MT Pro" w:hAnsi="Amasis MT Pro"/>
+          <w:sz w:val="28"/>
+          <w:szCs w:val="28"/>
+        </w:rPr>
+        <w:t>a</w:t>
+      </w:r>
+      <w:proofErr w:type="spellEnd"/>
+      <w:proofErr w:type="gramEnd"/>
+      <w:r>
+        <w:rPr>
+          <w:rFonts w:ascii="Amasis MT Pro" w:hAnsi="Amasis MT Pro"/>
+          <w:sz w:val="28"/>
+          <w:szCs w:val="28"/>
+        </w:rPr>
+        <w:t xml:space="preserve"> object with property as </w:t>
       </w:r>
       <w:r>
         <w:rPr>
@@ -1873,7 +2979,53 @@
           <w:sz w:val="28"/>
           <w:szCs w:val="28"/>
         </w:rPr>
-        <w:t>&lt;button onClick={() =&gt; fetchMovie({</w:t>
+        <w:t xml:space="preserve">&lt;button </w:t>
+      </w:r>
+      <w:proofErr w:type="spellStart"/>
+      <w:r>
+        <w:rPr>
+          <w:rFonts w:ascii="Amasis MT Pro" w:hAnsi="Amasis MT Pro"/>
+          <w:sz w:val="28"/>
+          <w:szCs w:val="28"/>
+        </w:rPr>
+        <w:t>onClick</w:t>
+      </w:r>
+      <w:proofErr w:type="spellEnd"/>
+      <w:proofErr w:type="gramStart"/>
+      <w:r>
+        <w:rPr>
+          <w:rFonts w:ascii="Amasis MT Pro" w:hAnsi="Amasis MT Pro"/>
+          <w:sz w:val="28"/>
+          <w:szCs w:val="28"/>
+        </w:rPr>
+        <w:t>={</w:t>
+      </w:r>
+      <w:proofErr w:type="gramEnd"/>
+      <w:r>
+        <w:rPr>
+          <w:rFonts w:ascii="Amasis MT Pro" w:hAnsi="Amasis MT Pro"/>
+          <w:sz w:val="28"/>
+          <w:szCs w:val="28"/>
+        </w:rPr>
+        <w:t xml:space="preserve">() =&gt; </w:t>
+      </w:r>
+      <w:proofErr w:type="spellStart"/>
+      <w:r>
+        <w:rPr>
+          <w:rFonts w:ascii="Amasis MT Pro" w:hAnsi="Amasis MT Pro"/>
+          <w:sz w:val="28"/>
+          <w:szCs w:val="28"/>
+        </w:rPr>
+        <w:t>fetchMovie</w:t>
+      </w:r>
+      <w:proofErr w:type="spellEnd"/>
+      <w:r>
+        <w:rPr>
+          <w:rFonts w:ascii="Amasis MT Pro" w:hAnsi="Amasis MT Pro"/>
+          <w:sz w:val="28"/>
+          <w:szCs w:val="28"/>
+        </w:rPr>
+        <w:t>({</w:t>
       </w:r>
     </w:p>
     <w:p>
@@ -1907,8 +3059,18 @@
           <w:sz w:val="28"/>
           <w:szCs w:val="28"/>
         </w:rPr>
-        <w:t xml:space="preserve">                    name: movieSearched</w:t>
-      </w:r>
+        <w:t xml:space="preserve">                    name: </w:t>
+      </w:r>
+      <w:proofErr w:type="spellStart"/>
+      <w:r>
+        <w:rPr>
+          <w:rFonts w:ascii="Amasis MT Pro" w:hAnsi="Amasis MT Pro"/>
+          <w:sz w:val="28"/>
+          <w:szCs w:val="28"/>
+        </w:rPr>
+        <w:t>movieSearched</w:t>
+      </w:r>
+      <w:proofErr w:type="spellEnd"/>
     </w:p>
     <w:p>
       <w:pPr>
@@ -1941,87 +3103,1198 @@
           <w:sz w:val="28"/>
           <w:szCs w:val="28"/>
         </w:rPr>
+        <w:t xml:space="preserve">            })}&gt;</w:t>
+      </w:r>
+    </w:p>
+    <w:p>
+      <w:pPr>
+        <w:ind w:left="720" w:firstLine="720"/>
+        <w:rPr>
+          <w:rFonts w:ascii="Amasis MT Pro" w:hAnsi="Amasis MT Pro"/>
+          <w:sz w:val="28"/>
+          <w:szCs w:val="28"/>
+        </w:rPr>
+      </w:pPr>
+      <w:r>
+        <w:rPr>
+          <w:rFonts w:ascii="Amasis MT Pro" w:hAnsi="Amasis MT Pro"/>
+          <w:sz w:val="28"/>
+          <w:szCs w:val="28"/>
+        </w:rPr>
+        <w:t>Submit</w:t>
+      </w:r>
+    </w:p>
+    <w:p>
+      <w:pPr>
+        <w:ind w:firstLine="720"/>
+        <w:rPr>
+          <w:rFonts w:ascii="Amasis MT Pro" w:hAnsi="Amasis MT Pro"/>
+          <w:sz w:val="28"/>
+          <w:szCs w:val="28"/>
+        </w:rPr>
+      </w:pPr>
+      <w:r>
+        <w:rPr>
+          <w:rFonts w:ascii="Amasis MT Pro" w:hAnsi="Amasis MT Pro"/>
+          <w:sz w:val="28"/>
+          <w:szCs w:val="28"/>
+        </w:rPr>
+        <w:t>&lt;/button&gt;</w:t>
+      </w:r>
+    </w:p>
+    <w:p>
+      <w:pPr>
+        <w:rPr>
+          <w:rFonts w:ascii="Amasis MT Pro" w:hAnsi="Amasis MT Pro"/>
+          <w:sz w:val="28"/>
+          <w:szCs w:val="28"/>
+        </w:rPr>
+      </w:pPr>
+    </w:p>
+    <w:p>
+      <w:pPr>
+        <w:pStyle w:val="ListParagraph"/>
+        <w:numPr>
+          <w:ilvl w:val="0"/>
+          <w:numId w:val="1"/>
+        </w:numPr>
+        <w:rPr>
+          <w:rFonts w:ascii="Amasis MT Pro" w:hAnsi="Amasis MT Pro"/>
+          <w:sz w:val="28"/>
+          <w:szCs w:val="28"/>
+        </w:rPr>
+      </w:pPr>
+      <w:r>
+        <w:rPr>
+          <w:rFonts w:ascii="Amasis MT Pro" w:hAnsi="Amasis MT Pro"/>
+          <w:sz w:val="28"/>
+          <w:szCs w:val="28"/>
+        </w:rPr>
+        <w:t xml:space="preserve"> </w:t>
+      </w:r>
+      <w:proofErr w:type="spellStart"/>
+      <w:r>
+        <w:rPr>
+          <w:rFonts w:ascii="Amasis MT Pro" w:hAnsi="Amasis MT Pro"/>
+          <w:sz w:val="28"/>
+          <w:szCs w:val="28"/>
+        </w:rPr>
+        <w:t>useMutation</w:t>
+      </w:r>
+      <w:proofErr w:type="spellEnd"/>
+      <w:r>
+        <w:rPr>
+          <w:rFonts w:ascii="Amasis MT Pro" w:hAnsi="Amasis MT Pro"/>
+          <w:sz w:val="28"/>
+          <w:szCs w:val="28"/>
+        </w:rPr>
+        <w:t xml:space="preserve"> hook is used for </w:t>
+      </w:r>
+      <w:proofErr w:type="gramStart"/>
+      <w:r>
+        <w:rPr>
+          <w:rFonts w:ascii="Amasis MT Pro" w:hAnsi="Amasis MT Pro"/>
+          <w:sz w:val="28"/>
+          <w:szCs w:val="28"/>
+        </w:rPr>
+        <w:t>mutation</w:t>
+      </w:r>
+      <w:proofErr w:type="gramEnd"/>
+      <w:r>
+        <w:rPr>
+          <w:rFonts w:ascii="Amasis MT Pro" w:hAnsi="Amasis MT Pro"/>
+          <w:sz w:val="28"/>
+          <w:szCs w:val="28"/>
+        </w:rPr>
+        <w:t xml:space="preserve"> which is similar to POST, PUT or DELETE API calls. We will import </w:t>
+      </w:r>
+      <w:proofErr w:type="spellStart"/>
+      <w:r>
+        <w:rPr>
+          <w:rFonts w:ascii="Amasis MT Pro" w:hAnsi="Amasis MT Pro"/>
+          <w:sz w:val="28"/>
+          <w:szCs w:val="28"/>
+        </w:rPr>
+        <w:t>useMutation</w:t>
+      </w:r>
+      <w:proofErr w:type="spellEnd"/>
+      <w:r>
+        <w:rPr>
+          <w:rFonts w:ascii="Amasis MT Pro" w:hAnsi="Amasis MT Pro"/>
+          <w:sz w:val="28"/>
+          <w:szCs w:val="28"/>
+        </w:rPr>
+        <w:t xml:space="preserve"> hook from @apollo-client. The mutation query would be written as:</w:t>
+      </w:r>
+    </w:p>
+    <w:p>
+      <w:pPr>
+        <w:pStyle w:val="ListParagraph"/>
+        <w:ind w:left="1440"/>
+        <w:rPr>
+          <w:rFonts w:ascii="Amasis MT Pro" w:hAnsi="Amasis MT Pro"/>
+          <w:sz w:val="28"/>
+          <w:szCs w:val="28"/>
+        </w:rPr>
+      </w:pPr>
+    </w:p>
+    <w:p>
+      <w:pPr>
+        <w:pStyle w:val="ListParagraph"/>
+        <w:ind w:left="1440"/>
+        <w:rPr>
+          <w:rFonts w:ascii="Amasis MT Pro" w:hAnsi="Amasis MT Pro"/>
+          <w:sz w:val="28"/>
+          <w:szCs w:val="28"/>
+        </w:rPr>
+      </w:pPr>
+      <w:proofErr w:type="spellStart"/>
+      <w:r>
+        <w:rPr>
+          <w:rFonts w:ascii="Amasis MT Pro" w:hAnsi="Amasis MT Pro"/>
+          <w:sz w:val="28"/>
+          <w:szCs w:val="28"/>
+        </w:rPr>
+        <w:t>const</w:t>
+      </w:r>
+      <w:proofErr w:type="spellEnd"/>
+      <w:r>
+        <w:rPr>
+          <w:rFonts w:ascii="Amasis MT Pro" w:hAnsi="Amasis MT Pro"/>
+          <w:sz w:val="28"/>
+          <w:szCs w:val="28"/>
+        </w:rPr>
+        <w:t xml:space="preserve"> CREATE_NEW_USER = </w:t>
+      </w:r>
+      <w:proofErr w:type="spellStart"/>
+      <w:r>
+        <w:rPr>
+          <w:rFonts w:ascii="Amasis MT Pro" w:hAnsi="Amasis MT Pro"/>
+          <w:sz w:val="28"/>
+          <w:szCs w:val="28"/>
+        </w:rPr>
+        <w:t>gql</w:t>
+      </w:r>
+      <w:proofErr w:type="spellEnd"/>
+      <w:r>
+        <w:rPr>
+          <w:rFonts w:ascii="Amasis MT Pro" w:hAnsi="Amasis MT Pro"/>
+          <w:sz w:val="28"/>
+          <w:szCs w:val="28"/>
+        </w:rPr>
+        <w:t>`</w:t>
+      </w:r>
+    </w:p>
+    <w:p>
+      <w:pPr>
+        <w:pStyle w:val="ListParagraph"/>
+        <w:ind w:left="1440"/>
+        <w:rPr>
+          <w:rFonts w:ascii="Amasis MT Pro" w:hAnsi="Amasis MT Pro"/>
+          <w:sz w:val="28"/>
+          <w:szCs w:val="28"/>
+        </w:rPr>
+      </w:pPr>
+      <w:r>
+        <w:rPr>
+          <w:rFonts w:ascii="Amasis MT Pro" w:hAnsi="Amasis MT Pro"/>
+          <w:sz w:val="28"/>
+          <w:szCs w:val="28"/>
+        </w:rPr>
+        <w:t xml:space="preserve">    mutation </w:t>
+      </w:r>
+      <w:proofErr w:type="spellStart"/>
+      <w:proofErr w:type="gramStart"/>
+      <w:r>
+        <w:rPr>
+          <w:rFonts w:ascii="Amasis MT Pro" w:hAnsi="Amasis MT Pro"/>
+          <w:sz w:val="28"/>
+          <w:szCs w:val="28"/>
+        </w:rPr>
+        <w:t>CreateNewUser</w:t>
+      </w:r>
+      <w:proofErr w:type="spellEnd"/>
+      <w:r>
+        <w:rPr>
+          <w:rFonts w:ascii="Amasis MT Pro" w:hAnsi="Amasis MT Pro"/>
+          <w:sz w:val="28"/>
+          <w:szCs w:val="28"/>
+        </w:rPr>
+        <w:t>(</w:t>
+      </w:r>
+      <w:proofErr w:type="gramEnd"/>
+      <w:r>
+        <w:rPr>
+          <w:rFonts w:ascii="Amasis MT Pro" w:hAnsi="Amasis MT Pro"/>
+          <w:sz w:val="28"/>
+          <w:szCs w:val="28"/>
+        </w:rPr>
+        <w:t xml:space="preserve">$input: </w:t>
+      </w:r>
+      <w:proofErr w:type="spellStart"/>
+      <w:r>
+        <w:rPr>
+          <w:rFonts w:ascii="Amasis MT Pro" w:hAnsi="Amasis MT Pro"/>
+          <w:sz w:val="28"/>
+          <w:szCs w:val="28"/>
+        </w:rPr>
+        <w:t>CreateUserInput</w:t>
+      </w:r>
+      <w:proofErr w:type="spellEnd"/>
+      <w:r>
+        <w:rPr>
+          <w:rFonts w:ascii="Amasis MT Pro" w:hAnsi="Amasis MT Pro"/>
+          <w:sz w:val="28"/>
+          <w:szCs w:val="28"/>
+        </w:rPr>
+        <w:t>!){</w:t>
+      </w:r>
+    </w:p>
+    <w:p>
+      <w:pPr>
+        <w:pStyle w:val="ListParagraph"/>
+        <w:ind w:left="1440"/>
+        <w:rPr>
+          <w:rFonts w:ascii="Amasis MT Pro" w:hAnsi="Amasis MT Pro"/>
+          <w:sz w:val="28"/>
+          <w:szCs w:val="28"/>
+        </w:rPr>
+      </w:pPr>
+      <w:r>
+        <w:rPr>
+          <w:rFonts w:ascii="Amasis MT Pro" w:hAnsi="Amasis MT Pro"/>
+          <w:sz w:val="28"/>
+          <w:szCs w:val="28"/>
+        </w:rPr>
+        <w:t xml:space="preserve">        </w:t>
+      </w:r>
+      <w:proofErr w:type="spellStart"/>
+      <w:proofErr w:type="gramStart"/>
+      <w:r>
+        <w:rPr>
+          <w:rFonts w:ascii="Amasis MT Pro" w:hAnsi="Amasis MT Pro"/>
+          <w:sz w:val="28"/>
+          <w:szCs w:val="28"/>
+        </w:rPr>
+        <w:t>createUser</w:t>
+      </w:r>
+      <w:proofErr w:type="spellEnd"/>
+      <w:r>
+        <w:rPr>
+          <w:rFonts w:ascii="Amasis MT Pro" w:hAnsi="Amasis MT Pro"/>
+          <w:sz w:val="28"/>
+          <w:szCs w:val="28"/>
+        </w:rPr>
+        <w:t>(</w:t>
+      </w:r>
+      <w:proofErr w:type="gramEnd"/>
+      <w:r>
+        <w:rPr>
+          <w:rFonts w:ascii="Amasis MT Pro" w:hAnsi="Amasis MT Pro"/>
+          <w:sz w:val="28"/>
+          <w:szCs w:val="28"/>
+        </w:rPr>
+        <w:t>input: $input) {</w:t>
+      </w:r>
+    </w:p>
+    <w:p>
+      <w:pPr>
+        <w:pStyle w:val="ListParagraph"/>
+        <w:ind w:left="1440"/>
+        <w:rPr>
+          <w:rFonts w:ascii="Amasis MT Pro" w:hAnsi="Amasis MT Pro"/>
+          <w:sz w:val="28"/>
+          <w:szCs w:val="28"/>
+        </w:rPr>
+      </w:pPr>
+      <w:r>
+        <w:rPr>
+          <w:rFonts w:ascii="Amasis MT Pro" w:hAnsi="Amasis MT Pro"/>
+          <w:sz w:val="28"/>
+          <w:szCs w:val="28"/>
+        </w:rPr>
+        <w:t xml:space="preserve">            name</w:t>
+      </w:r>
+    </w:p>
+    <w:p>
+      <w:pPr>
+        <w:pStyle w:val="ListParagraph"/>
+        <w:ind w:left="1440"/>
+        <w:rPr>
+          <w:rFonts w:ascii="Amasis MT Pro" w:hAnsi="Amasis MT Pro"/>
+          <w:sz w:val="28"/>
+          <w:szCs w:val="28"/>
+        </w:rPr>
+      </w:pPr>
+      <w:r>
+        <w:rPr>
+          <w:rFonts w:ascii="Amasis MT Pro" w:hAnsi="Amasis MT Pro"/>
+          <w:sz w:val="28"/>
+          <w:szCs w:val="28"/>
+        </w:rPr>
+        <w:t xml:space="preserve">            username</w:t>
+      </w:r>
+    </w:p>
+    <w:p>
+      <w:pPr>
+        <w:pStyle w:val="ListParagraph"/>
+        <w:ind w:left="1440"/>
+        <w:rPr>
+          <w:rFonts w:ascii="Amasis MT Pro" w:hAnsi="Amasis MT Pro"/>
+          <w:sz w:val="28"/>
+          <w:szCs w:val="28"/>
+        </w:rPr>
+      </w:pPr>
+      <w:r>
+        <w:rPr>
+          <w:rFonts w:ascii="Amasis MT Pro" w:hAnsi="Amasis MT Pro"/>
+          <w:sz w:val="28"/>
+          <w:szCs w:val="28"/>
+        </w:rPr>
+        <w:t xml:space="preserve">            age</w:t>
+      </w:r>
+    </w:p>
+    <w:p>
+      <w:pPr>
+        <w:pStyle w:val="ListParagraph"/>
+        <w:ind w:left="1440"/>
+        <w:rPr>
+          <w:rFonts w:ascii="Amasis MT Pro" w:hAnsi="Amasis MT Pro"/>
+          <w:sz w:val="28"/>
+          <w:szCs w:val="28"/>
+        </w:rPr>
+      </w:pPr>
+      <w:r>
+        <w:rPr>
+          <w:rFonts w:ascii="Amasis MT Pro" w:hAnsi="Amasis MT Pro"/>
+          <w:sz w:val="28"/>
+          <w:szCs w:val="28"/>
+        </w:rPr>
+        <w:t xml:space="preserve">            country</w:t>
+      </w:r>
+    </w:p>
+    <w:p>
+      <w:pPr>
+        <w:pStyle w:val="ListParagraph"/>
+        <w:ind w:left="1440"/>
+        <w:rPr>
+          <w:rFonts w:ascii="Amasis MT Pro" w:hAnsi="Amasis MT Pro"/>
+          <w:sz w:val="28"/>
+          <w:szCs w:val="28"/>
+        </w:rPr>
+      </w:pPr>
+      <w:r>
+        <w:rPr>
+          <w:rFonts w:ascii="Amasis MT Pro" w:hAnsi="Amasis MT Pro"/>
+          <w:sz w:val="28"/>
+          <w:szCs w:val="28"/>
+        </w:rPr>
+        <w:t xml:space="preserve">        }</w:t>
+      </w:r>
+    </w:p>
+    <w:p>
+      <w:pPr>
+        <w:pStyle w:val="ListParagraph"/>
+        <w:ind w:left="1440"/>
+        <w:rPr>
+          <w:rFonts w:ascii="Amasis MT Pro" w:hAnsi="Amasis MT Pro"/>
+          <w:sz w:val="28"/>
+          <w:szCs w:val="28"/>
+        </w:rPr>
+      </w:pPr>
+      <w:r>
+        <w:rPr>
+          <w:rFonts w:ascii="Amasis MT Pro" w:hAnsi="Amasis MT Pro"/>
+          <w:sz w:val="28"/>
+          <w:szCs w:val="28"/>
+        </w:rPr>
+        <w:t xml:space="preserve">    }</w:t>
+      </w:r>
+    </w:p>
+    <w:p>
+      <w:pPr>
+        <w:pStyle w:val="ListParagraph"/>
+        <w:ind w:left="1440"/>
+        <w:rPr>
+          <w:rFonts w:ascii="Amasis MT Pro" w:hAnsi="Amasis MT Pro"/>
+          <w:sz w:val="28"/>
+          <w:szCs w:val="28"/>
+        </w:rPr>
+      </w:pPr>
+      <w:r>
+        <w:rPr>
+          <w:rFonts w:ascii="Amasis MT Pro" w:hAnsi="Amasis MT Pro"/>
+          <w:sz w:val="28"/>
+          <w:szCs w:val="28"/>
+        </w:rPr>
+        <w:t>`;</w:t>
+      </w:r>
+    </w:p>
+    <w:p>
+      <w:pPr>
+        <w:rPr>
+          <w:rFonts w:ascii="Amasis MT Pro" w:hAnsi="Amasis MT Pro"/>
+          <w:sz w:val="28"/>
+          <w:szCs w:val="28"/>
+        </w:rPr>
+      </w:pPr>
+      <w:r>
+        <w:rPr>
+          <w:rFonts w:ascii="Amasis MT Pro" w:hAnsi="Amasis MT Pro"/>
+          <w:sz w:val="28"/>
+          <w:szCs w:val="28"/>
+        </w:rPr>
+        <w:t xml:space="preserve">Here, we start our query with keyword mutation followed by a name to the query. In above query we are passing few parameters from front end and since we don’t want to explicitly specify all the parameters and their type, we are giving the parameter defined in the </w:t>
+      </w:r>
+      <w:proofErr w:type="spellStart"/>
+      <w:r>
+        <w:rPr>
+          <w:rFonts w:ascii="Amasis MT Pro" w:hAnsi="Amasis MT Pro"/>
+          <w:sz w:val="28"/>
+          <w:szCs w:val="28"/>
+        </w:rPr>
+        <w:t>graphql</w:t>
+      </w:r>
+      <w:proofErr w:type="spellEnd"/>
+      <w:r>
+        <w:rPr>
+          <w:rFonts w:ascii="Amasis MT Pro" w:hAnsi="Amasis MT Pro"/>
+          <w:sz w:val="28"/>
+          <w:szCs w:val="28"/>
+        </w:rPr>
+        <w:t>-server schema. It will match the input type since the input type name is same as the one defined in the schema.</w:t>
+      </w:r>
+    </w:p>
+    <w:p>
+      <w:pPr>
+        <w:rPr>
+          <w:rFonts w:ascii="Amasis MT Pro" w:hAnsi="Amasis MT Pro"/>
+          <w:sz w:val="28"/>
+          <w:szCs w:val="28"/>
+        </w:rPr>
+      </w:pPr>
+      <w:r>
+        <w:rPr>
+          <w:rFonts w:ascii="Amasis MT Pro" w:hAnsi="Amasis MT Pro"/>
+          <w:sz w:val="28"/>
+          <w:szCs w:val="28"/>
+        </w:rPr>
         <w:lastRenderedPageBreak/>
-        <w:t xml:space="preserve">            })}&gt;</w:t>
-      </w:r>
-    </w:p>
-    <w:p>
-      <w:pPr>
-        <w:ind w:left="720" w:firstLine="720"/>
-        <w:rPr>
-          <w:rFonts w:ascii="Amasis MT Pro" w:hAnsi="Amasis MT Pro"/>
-          <w:sz w:val="28"/>
-          <w:szCs w:val="28"/>
-        </w:rPr>
-      </w:pPr>
-      <w:r>
-        <w:rPr>
-          <w:rFonts w:ascii="Amasis MT Pro" w:hAnsi="Amasis MT Pro"/>
-          <w:sz w:val="28"/>
-          <w:szCs w:val="28"/>
-        </w:rPr>
-        <w:t>Submit</w:t>
-      </w:r>
-    </w:p>
-    <w:p>
-      <w:pPr>
-        <w:ind w:firstLine="720"/>
-        <w:rPr>
-          <w:rFonts w:ascii="Amasis MT Pro" w:hAnsi="Amasis MT Pro"/>
-          <w:sz w:val="28"/>
-          <w:szCs w:val="28"/>
-        </w:rPr>
-      </w:pPr>
-      <w:r>
-        <w:rPr>
-          <w:rFonts w:ascii="Amasis MT Pro" w:hAnsi="Amasis MT Pro"/>
-          <w:sz w:val="28"/>
-          <w:szCs w:val="28"/>
-        </w:rPr>
-        <w:t>&lt;/button&gt;</w:t>
-      </w:r>
-    </w:p>
-    <w:p>
-      <w:pPr>
-        <w:pStyle w:val="ListParagraph"/>
-        <w:rPr>
-          <w:rFonts w:ascii="Amasis MT Pro" w:hAnsi="Amasis MT Pro"/>
-          <w:sz w:val="28"/>
-          <w:szCs w:val="28"/>
-        </w:rPr>
-      </w:pPr>
-    </w:p>
-    <w:p>
-      <w:pPr>
-        <w:pStyle w:val="ListParagraph"/>
-        <w:rPr>
-          <w:rFonts w:ascii="Amasis MT Pro" w:hAnsi="Amasis MT Pro"/>
-          <w:sz w:val="28"/>
-          <w:szCs w:val="28"/>
-        </w:rPr>
-      </w:pPr>
-    </w:p>
-    <w:p>
-      <w:pPr>
-        <w:pStyle w:val="ListParagraph"/>
-        <w:rPr>
-          <w:rFonts w:ascii="Amasis MT Pro" w:hAnsi="Amasis MT Pro"/>
-          <w:sz w:val="28"/>
-          <w:szCs w:val="28"/>
-        </w:rPr>
-      </w:pPr>
-    </w:p>
-    <w:p>
-      <w:pPr>
-        <w:rPr>
-          <w:rFonts w:ascii="Amasis MT Pro" w:hAnsi="Amasis MT Pro"/>
-          <w:sz w:val="28"/>
-          <w:szCs w:val="28"/>
-        </w:rPr>
-      </w:pPr>
+        <w:tab/>
+      </w:r>
+      <w:proofErr w:type="spellStart"/>
+      <w:r>
+        <w:rPr>
+          <w:rFonts w:ascii="Amasis MT Pro" w:hAnsi="Amasis MT Pro"/>
+          <w:sz w:val="28"/>
+          <w:szCs w:val="28"/>
+        </w:rPr>
+        <w:t>const</w:t>
+      </w:r>
+      <w:proofErr w:type="spellEnd"/>
+      <w:r>
+        <w:rPr>
+          <w:rFonts w:ascii="Amasis MT Pro" w:hAnsi="Amasis MT Pro"/>
+          <w:sz w:val="28"/>
+          <w:szCs w:val="28"/>
+        </w:rPr>
+        <w:t xml:space="preserve"> [</w:t>
+      </w:r>
+      <w:proofErr w:type="spellStart"/>
+      <w:r>
+        <w:rPr>
+          <w:rFonts w:ascii="Amasis MT Pro" w:hAnsi="Amasis MT Pro"/>
+          <w:sz w:val="28"/>
+          <w:szCs w:val="28"/>
+        </w:rPr>
+        <w:t>fetchCreatedUser</w:t>
+      </w:r>
+      <w:proofErr w:type="spellEnd"/>
+      <w:r>
+        <w:rPr>
+          <w:rFonts w:ascii="Amasis MT Pro" w:hAnsi="Amasis MT Pro"/>
+          <w:sz w:val="28"/>
+          <w:szCs w:val="28"/>
+        </w:rPr>
+        <w:t>, {</w:t>
+      </w:r>
+    </w:p>
+    <w:p>
+      <w:pPr>
+        <w:rPr>
+          <w:rFonts w:ascii="Amasis MT Pro" w:hAnsi="Amasis MT Pro"/>
+          <w:sz w:val="28"/>
+          <w:szCs w:val="28"/>
+        </w:rPr>
+      </w:pPr>
+      <w:r>
+        <w:rPr>
+          <w:rFonts w:ascii="Amasis MT Pro" w:hAnsi="Amasis MT Pro"/>
+          <w:sz w:val="28"/>
+          <w:szCs w:val="28"/>
+        </w:rPr>
+        <w:t xml:space="preserve">        </w:t>
+      </w:r>
+      <w:r>
+        <w:rPr>
+          <w:rFonts w:ascii="Amasis MT Pro" w:hAnsi="Amasis MT Pro"/>
+          <w:sz w:val="28"/>
+          <w:szCs w:val="28"/>
+        </w:rPr>
+        <w:tab/>
+      </w:r>
+      <w:r>
+        <w:rPr>
+          <w:rFonts w:ascii="Amasis MT Pro" w:hAnsi="Amasis MT Pro"/>
+          <w:sz w:val="28"/>
+          <w:szCs w:val="28"/>
+        </w:rPr>
+        <w:tab/>
+      </w:r>
+      <w:r>
+        <w:rPr>
+          <w:rFonts w:ascii="Amasis MT Pro" w:hAnsi="Amasis MT Pro"/>
+          <w:sz w:val="28"/>
+          <w:szCs w:val="28"/>
+        </w:rPr>
+        <w:t xml:space="preserve">data: </w:t>
+      </w:r>
+      <w:proofErr w:type="spellStart"/>
+      <w:r>
+        <w:rPr>
+          <w:rFonts w:ascii="Amasis MT Pro" w:hAnsi="Amasis MT Pro"/>
+          <w:sz w:val="28"/>
+          <w:szCs w:val="28"/>
+        </w:rPr>
+        <w:t>createdUserData</w:t>
+      </w:r>
+      <w:proofErr w:type="spellEnd"/>
+    </w:p>
+    <w:p>
+      <w:pPr>
+        <w:rPr>
+          <w:rFonts w:ascii="Amasis MT Pro" w:hAnsi="Amasis MT Pro"/>
+          <w:sz w:val="28"/>
+          <w:szCs w:val="28"/>
+        </w:rPr>
+      </w:pPr>
+      <w:r>
+        <w:rPr>
+          <w:rFonts w:ascii="Amasis MT Pro" w:hAnsi="Amasis MT Pro"/>
+          <w:sz w:val="28"/>
+          <w:szCs w:val="28"/>
+        </w:rPr>
+        <w:t xml:space="preserve">    </w:t>
+      </w:r>
+      <w:r>
+        <w:rPr>
+          <w:rFonts w:ascii="Amasis MT Pro" w:hAnsi="Amasis MT Pro"/>
+          <w:sz w:val="28"/>
+          <w:szCs w:val="28"/>
+        </w:rPr>
+        <w:tab/>
+      </w:r>
+      <w:r>
+        <w:rPr>
+          <w:rFonts w:ascii="Amasis MT Pro" w:hAnsi="Amasis MT Pro"/>
+          <w:sz w:val="28"/>
+          <w:szCs w:val="28"/>
+        </w:rPr>
+        <w:t xml:space="preserve">}] = </w:t>
+      </w:r>
+      <w:proofErr w:type="spellStart"/>
+      <w:proofErr w:type="gramStart"/>
+      <w:r>
+        <w:rPr>
+          <w:rFonts w:ascii="Amasis MT Pro" w:hAnsi="Amasis MT Pro"/>
+          <w:sz w:val="28"/>
+          <w:szCs w:val="28"/>
+        </w:rPr>
+        <w:t>useMutation</w:t>
+      </w:r>
+      <w:proofErr w:type="spellEnd"/>
+      <w:r>
+        <w:rPr>
+          <w:rFonts w:ascii="Amasis MT Pro" w:hAnsi="Amasis MT Pro"/>
+          <w:sz w:val="28"/>
+          <w:szCs w:val="28"/>
+        </w:rPr>
+        <w:t>(</w:t>
+      </w:r>
+      <w:proofErr w:type="gramEnd"/>
+      <w:r>
+        <w:rPr>
+          <w:rFonts w:ascii="Amasis MT Pro" w:hAnsi="Amasis MT Pro"/>
+          <w:sz w:val="28"/>
+          <w:szCs w:val="28"/>
+        </w:rPr>
+        <w:t>CREATE_NEW_USER);</w:t>
+      </w:r>
+    </w:p>
+    <w:p>
+      <w:pPr>
+        <w:rPr>
+          <w:rFonts w:ascii="Amasis MT Pro" w:hAnsi="Amasis MT Pro"/>
+          <w:sz w:val="28"/>
+          <w:szCs w:val="28"/>
+        </w:rPr>
+      </w:pPr>
+    </w:p>
+    <w:p>
+      <w:pPr>
+        <w:pStyle w:val="ListParagraph"/>
+        <w:numPr>
+          <w:ilvl w:val="0"/>
+          <w:numId w:val="1"/>
+        </w:numPr>
+        <w:rPr>
+          <w:rFonts w:ascii="Amasis MT Pro" w:hAnsi="Amasis MT Pro"/>
+          <w:sz w:val="28"/>
+          <w:szCs w:val="28"/>
+        </w:rPr>
+      </w:pPr>
+      <w:r>
+        <w:rPr>
+          <w:rFonts w:ascii="Amasis MT Pro" w:hAnsi="Amasis MT Pro"/>
+          <w:sz w:val="28"/>
+          <w:szCs w:val="28"/>
+        </w:rPr>
+        <w:t xml:space="preserve"> </w:t>
+      </w:r>
+      <w:proofErr w:type="spellStart"/>
+      <w:r>
+        <w:rPr>
+          <w:rFonts w:ascii="Amasis MT Pro" w:hAnsi="Amasis MT Pro"/>
+          <w:sz w:val="28"/>
+          <w:szCs w:val="28"/>
+        </w:rPr>
+        <w:t>useMutation</w:t>
+      </w:r>
+      <w:proofErr w:type="spellEnd"/>
+      <w:r>
+        <w:rPr>
+          <w:rFonts w:ascii="Amasis MT Pro" w:hAnsi="Amasis MT Pro"/>
+          <w:sz w:val="28"/>
+          <w:szCs w:val="28"/>
+        </w:rPr>
+        <w:t xml:space="preserve"> hook works similarly as </w:t>
+      </w:r>
+      <w:proofErr w:type="spellStart"/>
+      <w:r>
+        <w:rPr>
+          <w:rFonts w:ascii="Amasis MT Pro" w:hAnsi="Amasis MT Pro"/>
+          <w:sz w:val="28"/>
+          <w:szCs w:val="28"/>
+        </w:rPr>
+        <w:t>useLazyQuery</w:t>
+      </w:r>
+      <w:proofErr w:type="spellEnd"/>
+      <w:r>
+        <w:rPr>
+          <w:rFonts w:ascii="Amasis MT Pro" w:hAnsi="Amasis MT Pro"/>
+          <w:sz w:val="28"/>
+          <w:szCs w:val="28"/>
+        </w:rPr>
+        <w:t>. It also returns two values. One is the function which would be used when we want to trigger it based on an event. Second is an object which returns properties like data, loading, error etc.</w:t>
+      </w:r>
+    </w:p>
+    <w:p>
+      <w:pPr>
+        <w:rPr>
+          <w:rFonts w:ascii="Amasis MT Pro" w:hAnsi="Amasis MT Pro"/>
+          <w:sz w:val="28"/>
+          <w:szCs w:val="28"/>
+        </w:rPr>
+      </w:pPr>
+    </w:p>
+    <w:p>
+      <w:pPr>
+        <w:pStyle w:val="ListParagraph"/>
+        <w:numPr>
+          <w:ilvl w:val="0"/>
+          <w:numId w:val="1"/>
+        </w:numPr>
+        <w:rPr>
+          <w:rFonts w:ascii="Amasis MT Pro" w:hAnsi="Amasis MT Pro"/>
+          <w:sz w:val="28"/>
+          <w:szCs w:val="28"/>
+        </w:rPr>
+      </w:pPr>
+      <w:r>
+        <w:rPr>
+          <w:rFonts w:ascii="Amasis MT Pro" w:hAnsi="Amasis MT Pro"/>
+          <w:sz w:val="28"/>
+          <w:szCs w:val="28"/>
+        </w:rPr>
+        <w:t xml:space="preserve"> </w:t>
+      </w:r>
+      <w:r>
+        <w:rPr>
+          <w:rFonts w:ascii="Amasis MT Pro" w:hAnsi="Amasis MT Pro"/>
+          <w:sz w:val="28"/>
+          <w:szCs w:val="28"/>
+        </w:rPr>
+        <w:t>We can do union of multiple queries in case we want to get the data under a single query</w:t>
+      </w:r>
+    </w:p>
+    <w:p>
+      <w:pPr>
+        <w:pStyle w:val="ListParagraph"/>
+        <w:rPr>
+          <w:rFonts w:ascii="Amasis MT Pro" w:hAnsi="Amasis MT Pro"/>
+          <w:sz w:val="28"/>
+          <w:szCs w:val="28"/>
+        </w:rPr>
+      </w:pPr>
+    </w:p>
+    <w:p>
+      <w:pPr>
+        <w:rPr>
+          <w:rFonts w:ascii="Amasis MT Pro" w:hAnsi="Amasis MT Pro"/>
+          <w:sz w:val="28"/>
+          <w:szCs w:val="28"/>
+        </w:rPr>
+      </w:pPr>
+      <w:r>
+        <w:rPr>
+          <w:noProof/>
+        </w:rPr>
+        <w:drawing>
+          <wp:inline distT="0" distB="0" distL="0" distR="0" wp14:anchorId="70A16B39" wp14:editId="6F4D586B">
+            <wp:extent cx="5731510" cy="3044825"/>
+            <wp:effectExtent l="0" t="0" r="2540" b="3175"/>
+            <wp:docPr id="7" name="Picture 7" descr="Graphical user interface, application&#10;&#10;Description automatically generated"/>
+            <wp:cNvGraphicFramePr>
+              <a:graphicFrameLocks xmlns:a="http://schemas.openxmlformats.org/drawingml/2006/main" noChangeAspect="1"/>
+            </wp:cNvGraphicFramePr>
+            <a:graphic xmlns:a="http://schemas.openxmlformats.org/drawingml/2006/main">
+              <a:graphicData uri="http://schemas.openxmlformats.org/drawingml/2006/picture">
+                <pic:pic xmlns:pic="http://schemas.openxmlformats.org/drawingml/2006/picture">
+                  <pic:nvPicPr>
+                    <pic:cNvPr id="7" name="Picture 7" descr="Graphical user interface, application&#10;&#10;Description automatically generated"/>
+                    <pic:cNvPicPr/>
+                  </pic:nvPicPr>
+                  <pic:blipFill>
+                    <a:blip r:embed="rId7"/>
+                    <a:stretch>
+                      <a:fillRect/>
+                    </a:stretch>
+                  </pic:blipFill>
+                  <pic:spPr>
+                    <a:xfrm>
+                      <a:off x="0" y="0"/>
+                      <a:ext cx="5731510" cy="3044825"/>
+                    </a:xfrm>
+                    <a:prstGeom prst="rect">
+                      <a:avLst/>
+                    </a:prstGeom>
+                  </pic:spPr>
+                </pic:pic>
+              </a:graphicData>
+            </a:graphic>
+          </wp:inline>
+        </w:drawing>
+      </w:r>
+    </w:p>
+    <w:p>
+      <w:pPr>
+        <w:pStyle w:val="ListParagraph"/>
+        <w:rPr>
+          <w:rFonts w:ascii="Amasis MT Pro" w:hAnsi="Amasis MT Pro"/>
+          <w:sz w:val="28"/>
+          <w:szCs w:val="28"/>
+        </w:rPr>
+      </w:pPr>
+    </w:p>
+    <w:p>
+      <w:pPr>
+        <w:pStyle w:val="ListParagraph"/>
+        <w:rPr>
+          <w:rFonts w:ascii="Amasis MT Pro" w:hAnsi="Amasis MT Pro"/>
+          <w:sz w:val="28"/>
+          <w:szCs w:val="28"/>
+        </w:rPr>
+      </w:pPr>
+    </w:p>
+    <w:p>
+      <w:pPr>
+        <w:pStyle w:val="ListParagraph"/>
+        <w:numPr>
+          <w:ilvl w:val="0"/>
+          <w:numId w:val="1"/>
+        </w:numPr>
+        <w:rPr>
+          <w:rFonts w:ascii="Amasis MT Pro" w:hAnsi="Amasis MT Pro"/>
+          <w:sz w:val="28"/>
+          <w:szCs w:val="28"/>
+        </w:rPr>
+      </w:pPr>
+      <w:r>
+        <w:rPr>
+          <w:rFonts w:ascii="Amasis MT Pro" w:hAnsi="Amasis MT Pro"/>
+          <w:sz w:val="28"/>
+          <w:szCs w:val="28"/>
+        </w:rPr>
+        <w:t xml:space="preserve"> When there is a need to query a lot of things and if we need to re-write the same query again and again, it will be time consuming. So, to save our time and to have reusability we can make use of </w:t>
+      </w:r>
+      <w:r>
+        <w:rPr>
+          <w:rFonts w:ascii="Amasis MT Pro" w:hAnsi="Amasis MT Pro"/>
+          <w:b/>
+          <w:bCs/>
+          <w:sz w:val="28"/>
+          <w:szCs w:val="28"/>
+        </w:rPr>
+        <w:t>Fragments</w:t>
+      </w:r>
+      <w:r>
+        <w:rPr>
+          <w:rFonts w:ascii="Amasis MT Pro" w:hAnsi="Amasis MT Pro"/>
+          <w:b/>
+          <w:bCs/>
+          <w:sz w:val="28"/>
+          <w:szCs w:val="28"/>
+        </w:rPr>
+        <w:t>.</w:t>
+      </w:r>
+    </w:p>
+    <w:p>
+      <w:pPr>
+        <w:pStyle w:val="ListParagraph"/>
+        <w:rPr>
+          <w:rFonts w:ascii="Amasis MT Pro" w:hAnsi="Amasis MT Pro"/>
+          <w:sz w:val="28"/>
+          <w:szCs w:val="28"/>
+        </w:rPr>
+      </w:pPr>
+    </w:p>
+    <w:p>
+      <w:pPr>
+        <w:pStyle w:val="ListParagraph"/>
+        <w:ind w:left="1440"/>
+        <w:rPr>
+          <w:rFonts w:ascii="Amasis MT Pro" w:hAnsi="Amasis MT Pro"/>
+          <w:sz w:val="28"/>
+          <w:szCs w:val="28"/>
+        </w:rPr>
+      </w:pPr>
+      <w:r>
+        <w:rPr>
+          <w:rFonts w:ascii="Amasis MT Pro" w:hAnsi="Amasis MT Pro"/>
+          <w:sz w:val="28"/>
+          <w:szCs w:val="28"/>
+        </w:rPr>
+        <w:t xml:space="preserve">query </w:t>
+      </w:r>
+      <w:proofErr w:type="spellStart"/>
+      <w:r>
+        <w:rPr>
+          <w:rFonts w:ascii="Amasis MT Pro" w:hAnsi="Amasis MT Pro"/>
+          <w:sz w:val="28"/>
+          <w:szCs w:val="28"/>
+        </w:rPr>
+        <w:t>GetAllUsers</w:t>
+      </w:r>
+      <w:proofErr w:type="spellEnd"/>
+      <w:r>
+        <w:rPr>
+          <w:rFonts w:ascii="Amasis MT Pro" w:hAnsi="Amasis MT Pro"/>
+          <w:sz w:val="28"/>
+          <w:szCs w:val="28"/>
+        </w:rPr>
+        <w:t xml:space="preserve"> {</w:t>
+      </w:r>
+    </w:p>
+    <w:p>
+      <w:pPr>
+        <w:pStyle w:val="ListParagraph"/>
+        <w:ind w:left="1440"/>
+        <w:rPr>
+          <w:rFonts w:ascii="Amasis MT Pro" w:hAnsi="Amasis MT Pro"/>
+          <w:sz w:val="28"/>
+          <w:szCs w:val="28"/>
+        </w:rPr>
+      </w:pPr>
+      <w:r>
+        <w:rPr>
+          <w:rFonts w:ascii="Amasis MT Pro" w:hAnsi="Amasis MT Pro"/>
+          <w:sz w:val="28"/>
+          <w:szCs w:val="28"/>
+        </w:rPr>
+        <w:t xml:space="preserve">  users {</w:t>
+      </w:r>
+    </w:p>
+    <w:p>
+      <w:pPr>
+        <w:pStyle w:val="ListParagraph"/>
+        <w:ind w:left="1440"/>
+        <w:rPr>
+          <w:rFonts w:ascii="Amasis MT Pro" w:hAnsi="Amasis MT Pro"/>
+          <w:sz w:val="28"/>
+          <w:szCs w:val="28"/>
+        </w:rPr>
+      </w:pPr>
+      <w:r>
+        <w:rPr>
+          <w:rFonts w:ascii="Amasis MT Pro" w:hAnsi="Amasis MT Pro"/>
+          <w:sz w:val="28"/>
+          <w:szCs w:val="28"/>
+        </w:rPr>
+        <w:lastRenderedPageBreak/>
+        <w:t xml:space="preserve">   ...</w:t>
+      </w:r>
+      <w:proofErr w:type="spellStart"/>
+      <w:r>
+        <w:rPr>
+          <w:rFonts w:ascii="Amasis MT Pro" w:hAnsi="Amasis MT Pro"/>
+          <w:sz w:val="28"/>
+          <w:szCs w:val="28"/>
+        </w:rPr>
+        <w:t>GetUsersDetails</w:t>
+      </w:r>
+      <w:proofErr w:type="spellEnd"/>
+    </w:p>
+    <w:p>
+      <w:pPr>
+        <w:pStyle w:val="ListParagraph"/>
+        <w:ind w:left="1440"/>
+        <w:rPr>
+          <w:rFonts w:ascii="Amasis MT Pro" w:hAnsi="Amasis MT Pro"/>
+          <w:sz w:val="28"/>
+          <w:szCs w:val="28"/>
+        </w:rPr>
+      </w:pPr>
+      <w:r>
+        <w:rPr>
+          <w:rFonts w:ascii="Amasis MT Pro" w:hAnsi="Amasis MT Pro"/>
+          <w:sz w:val="28"/>
+          <w:szCs w:val="28"/>
+        </w:rPr>
+        <w:t xml:space="preserve">  }</w:t>
+      </w:r>
+    </w:p>
+    <w:p>
+      <w:pPr>
+        <w:pStyle w:val="ListParagraph"/>
+        <w:ind w:left="1440"/>
+        <w:rPr>
+          <w:rFonts w:ascii="Amasis MT Pro" w:hAnsi="Amasis MT Pro"/>
+          <w:sz w:val="28"/>
+          <w:szCs w:val="28"/>
+        </w:rPr>
+      </w:pPr>
+      <w:r>
+        <w:rPr>
+          <w:rFonts w:ascii="Amasis MT Pro" w:hAnsi="Amasis MT Pro"/>
+          <w:sz w:val="28"/>
+          <w:szCs w:val="28"/>
+        </w:rPr>
+        <w:t>}</w:t>
+      </w:r>
+    </w:p>
+    <w:p>
+      <w:pPr>
+        <w:pStyle w:val="ListParagraph"/>
+        <w:ind w:left="1440"/>
+        <w:rPr>
+          <w:rFonts w:ascii="Amasis MT Pro" w:hAnsi="Amasis MT Pro"/>
+          <w:sz w:val="28"/>
+          <w:szCs w:val="28"/>
+        </w:rPr>
+      </w:pPr>
+    </w:p>
+    <w:p>
+      <w:pPr>
+        <w:pStyle w:val="ListParagraph"/>
+        <w:ind w:left="1440"/>
+        <w:rPr>
+          <w:rFonts w:ascii="Amasis MT Pro" w:hAnsi="Amasis MT Pro"/>
+          <w:sz w:val="28"/>
+          <w:szCs w:val="28"/>
+        </w:rPr>
+      </w:pPr>
+      <w:r>
+        <w:rPr>
+          <w:rFonts w:ascii="Amasis MT Pro" w:hAnsi="Amasis MT Pro"/>
+          <w:sz w:val="28"/>
+          <w:szCs w:val="28"/>
+        </w:rPr>
+        <w:t xml:space="preserve">fragment </w:t>
+      </w:r>
+      <w:proofErr w:type="spellStart"/>
+      <w:r>
+        <w:rPr>
+          <w:rFonts w:ascii="Amasis MT Pro" w:hAnsi="Amasis MT Pro"/>
+          <w:sz w:val="28"/>
+          <w:szCs w:val="28"/>
+        </w:rPr>
+        <w:t>GetUsersDetails</w:t>
+      </w:r>
+      <w:proofErr w:type="spellEnd"/>
+      <w:r>
+        <w:rPr>
+          <w:rFonts w:ascii="Amasis MT Pro" w:hAnsi="Amasis MT Pro"/>
+          <w:sz w:val="28"/>
+          <w:szCs w:val="28"/>
+        </w:rPr>
+        <w:t xml:space="preserve"> on User {</w:t>
+      </w:r>
+    </w:p>
+    <w:p>
+      <w:pPr>
+        <w:pStyle w:val="ListParagraph"/>
+        <w:ind w:left="1440"/>
+        <w:rPr>
+          <w:rFonts w:ascii="Amasis MT Pro" w:hAnsi="Amasis MT Pro"/>
+          <w:sz w:val="28"/>
+          <w:szCs w:val="28"/>
+        </w:rPr>
+      </w:pPr>
+      <w:r>
+        <w:rPr>
+          <w:rFonts w:ascii="Amasis MT Pro" w:hAnsi="Amasis MT Pro"/>
+          <w:sz w:val="28"/>
+          <w:szCs w:val="28"/>
+        </w:rPr>
+        <w:t xml:space="preserve">  name</w:t>
+      </w:r>
+    </w:p>
+    <w:p>
+      <w:pPr>
+        <w:pStyle w:val="ListParagraph"/>
+        <w:ind w:left="1440"/>
+        <w:rPr>
+          <w:rFonts w:ascii="Amasis MT Pro" w:hAnsi="Amasis MT Pro"/>
+          <w:sz w:val="28"/>
+          <w:szCs w:val="28"/>
+        </w:rPr>
+      </w:pPr>
+      <w:r>
+        <w:rPr>
+          <w:rFonts w:ascii="Amasis MT Pro" w:hAnsi="Amasis MT Pro"/>
+          <w:sz w:val="28"/>
+          <w:szCs w:val="28"/>
+        </w:rPr>
+        <w:t xml:space="preserve">  age</w:t>
+      </w:r>
+    </w:p>
+    <w:p>
+      <w:pPr>
+        <w:pStyle w:val="ListParagraph"/>
+        <w:ind w:left="1440"/>
+        <w:rPr>
+          <w:rFonts w:ascii="Amasis MT Pro" w:hAnsi="Amasis MT Pro"/>
+          <w:sz w:val="28"/>
+          <w:szCs w:val="28"/>
+        </w:rPr>
+      </w:pPr>
+      <w:r>
+        <w:rPr>
+          <w:rFonts w:ascii="Amasis MT Pro" w:hAnsi="Amasis MT Pro"/>
+          <w:sz w:val="28"/>
+          <w:szCs w:val="28"/>
+        </w:rPr>
+        <w:t>}</w:t>
+      </w:r>
+    </w:p>
+    <w:p>
+      <w:pPr>
+        <w:rPr>
+          <w:rFonts w:ascii="Amasis MT Pro" w:hAnsi="Amasis MT Pro"/>
+          <w:sz w:val="28"/>
+          <w:szCs w:val="28"/>
+        </w:rPr>
+      </w:pPr>
+      <w:r>
+        <w:rPr>
+          <w:rFonts w:ascii="Amasis MT Pro" w:hAnsi="Amasis MT Pro"/>
+          <w:b/>
+          <w:bCs/>
+          <w:sz w:val="28"/>
+          <w:szCs w:val="28"/>
+        </w:rPr>
+        <w:t>f</w:t>
+      </w:r>
+      <w:r>
+        <w:rPr>
+          <w:rFonts w:ascii="Amasis MT Pro" w:hAnsi="Amasis MT Pro"/>
+          <w:b/>
+          <w:bCs/>
+          <w:sz w:val="28"/>
+          <w:szCs w:val="28"/>
+        </w:rPr>
+        <w:t>ragment</w:t>
+      </w:r>
+      <w:r>
+        <w:rPr>
+          <w:rFonts w:ascii="Amasis MT Pro" w:hAnsi="Amasis MT Pro"/>
+          <w:b/>
+          <w:bCs/>
+          <w:sz w:val="28"/>
+          <w:szCs w:val="28"/>
+        </w:rPr>
+        <w:t xml:space="preserve"> </w:t>
+      </w:r>
+      <w:r>
+        <w:rPr>
+          <w:rFonts w:ascii="Amasis MT Pro" w:hAnsi="Amasis MT Pro"/>
+          <w:sz w:val="28"/>
+          <w:szCs w:val="28"/>
+        </w:rPr>
+        <w:t>is a keyword followed by fragment name. We need to mention the schema type as well in this case we have User.</w:t>
+      </w:r>
+    </w:p>
+    <w:p>
+      <w:pPr>
+        <w:rPr>
+          <w:rFonts w:ascii="Amasis MT Pro" w:hAnsi="Amasis MT Pro"/>
+          <w:sz w:val="28"/>
+          <w:szCs w:val="28"/>
+        </w:rPr>
+      </w:pPr>
+      <w:r>
+        <w:rPr>
+          <w:noProof/>
+        </w:rPr>
+        <w:drawing>
+          <wp:inline distT="0" distB="0" distL="0" distR="0" wp14:anchorId="5E5E2827" wp14:editId="19CE0400">
+            <wp:extent cx="5731510" cy="3044825"/>
+            <wp:effectExtent l="0" t="0" r="2540" b="3175"/>
+            <wp:docPr id="1" name="Picture 1" descr="Graphical user interface, application, Teams&#10;&#10;Description automatically generated"/>
+            <wp:cNvGraphicFramePr>
+              <a:graphicFrameLocks xmlns:a="http://schemas.openxmlformats.org/drawingml/2006/main" noChangeAspect="1"/>
+            </wp:cNvGraphicFramePr>
+            <a:graphic xmlns:a="http://schemas.openxmlformats.org/drawingml/2006/main">
+              <a:graphicData uri="http://schemas.openxmlformats.org/drawingml/2006/picture">
+                <pic:pic xmlns:pic="http://schemas.openxmlformats.org/drawingml/2006/picture">
+                  <pic:nvPicPr>
+                    <pic:cNvPr id="1" name="Picture 1" descr="Graphical user interface, application, Teams&#10;&#10;Description automatically generated"/>
+                    <pic:cNvPicPr/>
+                  </pic:nvPicPr>
+                  <pic:blipFill>
+                    <a:blip r:embed="rId8"/>
+                    <a:stretch>
+                      <a:fillRect/>
+                    </a:stretch>
+                  </pic:blipFill>
+                  <pic:spPr>
+                    <a:xfrm>
+                      <a:off x="0" y="0"/>
+                      <a:ext cx="5731510" cy="3044825"/>
+                    </a:xfrm>
+                    <a:prstGeom prst="rect">
+                      <a:avLst/>
+                    </a:prstGeom>
+                  </pic:spPr>
+                </pic:pic>
+              </a:graphicData>
+            </a:graphic>
+          </wp:inline>
+        </w:drawing>
+      </w:r>
     </w:p>
     <w:sectPr>
-      <w:headerReference w:type="default" r:id="rId7"/>
+      <w:headerReference w:type="default" r:id="rId9"/>
       <w:pgSz w:w="11906" w:h="16838"/>
       <w:pgMar w:top="1440" w:right="1440" w:bottom="1440" w:left="1440" w:header="708" w:footer="708" w:gutter="0"/>
       <w:cols w:space="708"/>
@@ -2093,13 +4366,23 @@
         <w:szCs w:val="44"/>
       </w:rPr>
     </w:pPr>
+    <w:proofErr w:type="spellStart"/>
     <w:r>
       <w:rPr>
         <w:rFonts w:cstheme="minorHAnsi"/>
         <w:sz w:val="44"/>
         <w:szCs w:val="44"/>
       </w:rPr>
-      <w:t>GraphQL Client</w:t>
+      <w:t>GraphQL</w:t>
+    </w:r>
+    <w:proofErr w:type="spellEnd"/>
+    <w:r>
+      <w:rPr>
+        <w:rFonts w:cstheme="minorHAnsi"/>
+        <w:sz w:val="44"/>
+        <w:szCs w:val="44"/>
+      </w:rPr>
+      <w:t xml:space="preserve"> Client</w:t>
     </w:r>
     <w:r>
       <w:rPr>
@@ -2317,11 +4600,105 @@
       </w:rPr>
     </w:lvl>
   </w:abstractNum>
+  <w:abstractNum w:abstractNumId="2" w15:restartNumberingAfterBreak="0">
+    <w:nsid w:val="614E45B6"/>
+    <w:multiLevelType w:val="hybridMultilevel"/>
+    <w:tmpl w:val="B2F4C5FC"/>
+    <w:lvl w:ilvl="0" w:tplc="CF0CA7B4">
+      <w:start w:val="1"/>
+      <w:numFmt w:val="decimal"/>
+      <w:lvlText w:val="%1."/>
+      <w:lvlJc w:val="left"/>
+      <w:pPr>
+        <w:ind w:left="720" w:hanging="360"/>
+      </w:pPr>
+      <w:rPr>
+        <w:rFonts w:hint="default"/>
+        <w:b w:val="0"/>
+        <w:bCs w:val="0"/>
+      </w:rPr>
+    </w:lvl>
+    <w:lvl w:ilvl="1" w:tplc="40090019">
+      <w:start w:val="1"/>
+      <w:numFmt w:val="lowerLetter"/>
+      <w:lvlText w:val="%2."/>
+      <w:lvlJc w:val="left"/>
+      <w:pPr>
+        <w:ind w:left="1440" w:hanging="360"/>
+      </w:pPr>
+    </w:lvl>
+    <w:lvl w:ilvl="2" w:tplc="4009001B" w:tentative="1">
+      <w:start w:val="1"/>
+      <w:numFmt w:val="lowerRoman"/>
+      <w:lvlText w:val="%3."/>
+      <w:lvlJc w:val="right"/>
+      <w:pPr>
+        <w:ind w:left="2160" w:hanging="180"/>
+      </w:pPr>
+    </w:lvl>
+    <w:lvl w:ilvl="3" w:tplc="4009000F" w:tentative="1">
+      <w:start w:val="1"/>
+      <w:numFmt w:val="decimal"/>
+      <w:lvlText w:val="%4."/>
+      <w:lvlJc w:val="left"/>
+      <w:pPr>
+        <w:ind w:left="2880" w:hanging="360"/>
+      </w:pPr>
+    </w:lvl>
+    <w:lvl w:ilvl="4" w:tplc="40090019" w:tentative="1">
+      <w:start w:val="1"/>
+      <w:numFmt w:val="lowerLetter"/>
+      <w:lvlText w:val="%5."/>
+      <w:lvlJc w:val="left"/>
+      <w:pPr>
+        <w:ind w:left="3600" w:hanging="360"/>
+      </w:pPr>
+    </w:lvl>
+    <w:lvl w:ilvl="5" w:tplc="4009001B" w:tentative="1">
+      <w:start w:val="1"/>
+      <w:numFmt w:val="lowerRoman"/>
+      <w:lvlText w:val="%6."/>
+      <w:lvlJc w:val="right"/>
+      <w:pPr>
+        <w:ind w:left="4320" w:hanging="180"/>
+      </w:pPr>
+    </w:lvl>
+    <w:lvl w:ilvl="6" w:tplc="4009000F" w:tentative="1">
+      <w:start w:val="1"/>
+      <w:numFmt w:val="decimal"/>
+      <w:lvlText w:val="%7."/>
+      <w:lvlJc w:val="left"/>
+      <w:pPr>
+        <w:ind w:left="5040" w:hanging="360"/>
+      </w:pPr>
+    </w:lvl>
+    <w:lvl w:ilvl="7" w:tplc="40090019" w:tentative="1">
+      <w:start w:val="1"/>
+      <w:numFmt w:val="lowerLetter"/>
+      <w:lvlText w:val="%8."/>
+      <w:lvlJc w:val="left"/>
+      <w:pPr>
+        <w:ind w:left="5760" w:hanging="360"/>
+      </w:pPr>
+    </w:lvl>
+    <w:lvl w:ilvl="8" w:tplc="4009001B" w:tentative="1">
+      <w:start w:val="1"/>
+      <w:numFmt w:val="lowerRoman"/>
+      <w:lvlText w:val="%9."/>
+      <w:lvlJc w:val="right"/>
+      <w:pPr>
+        <w:ind w:left="6480" w:hanging="180"/>
+      </w:pPr>
+    </w:lvl>
+  </w:abstractNum>
   <w:num w:numId="1" w16cid:durableId="1352150658">
     <w:abstractNumId w:val="0"/>
   </w:num>
   <w:num w:numId="2" w16cid:durableId="813520545">
     <w:abstractNumId w:val="1"/>
+  </w:num>
+  <w:num w:numId="3" w16cid:durableId="1753774776">
+    <w:abstractNumId w:val="2"/>
   </w:num>
 </w:numbering>
 </file>

</xml_diff>